<commit_message>
test morning call 2015-04-28
</commit_message>
<xml_diff>
--- a/doc/网上课程申请表数据字段名定义.docx
+++ b/doc/网上课程申请表数据字段名定义.docx
@@ -63,8 +63,6 @@
         </w:rPr>
         <w:t>姓名：</w:t>
       </w:r>
-      <w:proofErr w:type="spellStart"/>
-      <w:proofErr w:type="gramStart"/>
       <w:r>
         <w:rPr>
           <w:rFonts w:hint="eastAsia"/>
@@ -77,14 +75,12 @@
         </w:rPr>
         <w:t>:</w:t>
       </w:r>
-      <w:proofErr w:type="gramEnd"/>
       <w:r>
         <w:rPr>
           <w:rFonts w:hint="eastAsia"/>
         </w:rPr>
         <w:t>real_name</w:t>
       </w:r>
-      <w:proofErr w:type="spellEnd"/>
     </w:p>
     <w:p>
       <w:pPr>
@@ -97,8 +93,6 @@
         </w:rPr>
         <w:t>曾用名：</w:t>
       </w:r>
-      <w:proofErr w:type="spellStart"/>
-      <w:proofErr w:type="gramStart"/>
       <w:r>
         <w:rPr>
           <w:rFonts w:hint="eastAsia"/>
@@ -111,14 +105,12 @@
         </w:rPr>
         <w:t>:</w:t>
       </w:r>
-      <w:proofErr w:type="gramEnd"/>
       <w:r>
         <w:rPr>
           <w:rFonts w:hint="eastAsia"/>
         </w:rPr>
         <w:t>used_name</w:t>
       </w:r>
-      <w:proofErr w:type="spellEnd"/>
     </w:p>
     <w:p>
       <w:pPr>
@@ -131,8 +123,6 @@
         </w:rPr>
         <w:t>出生日期：</w:t>
       </w:r>
-      <w:proofErr w:type="spellStart"/>
-      <w:proofErr w:type="gramStart"/>
       <w:r>
         <w:rPr>
           <w:rFonts w:hint="eastAsia"/>
@@ -145,14 +135,12 @@
         </w:rPr>
         <w:t>:</w:t>
       </w:r>
-      <w:proofErr w:type="gramEnd"/>
       <w:r>
         <w:rPr>
           <w:rFonts w:hint="eastAsia"/>
         </w:rPr>
         <w:t>birthday</w:t>
       </w:r>
-      <w:proofErr w:type="spellEnd"/>
     </w:p>
     <w:p>
       <w:pPr>
@@ -165,8 +153,6 @@
         </w:rPr>
         <w:t>性别：</w:t>
       </w:r>
-      <w:proofErr w:type="spellStart"/>
-      <w:proofErr w:type="gramStart"/>
       <w:r>
         <w:rPr>
           <w:rFonts w:hint="eastAsia"/>
@@ -179,14 +165,12 @@
         </w:rPr>
         <w:t>:</w:t>
       </w:r>
-      <w:proofErr w:type="gramEnd"/>
       <w:r>
         <w:rPr>
           <w:rFonts w:hint="eastAsia"/>
         </w:rPr>
         <w:t>sex</w:t>
       </w:r>
-      <w:proofErr w:type="spellEnd"/>
     </w:p>
     <w:p>
       <w:pPr>
@@ -205,8 +189,6 @@
         </w:rPr>
         <w:t>：</w:t>
       </w:r>
-      <w:proofErr w:type="spellStart"/>
-      <w:proofErr w:type="gramStart"/>
       <w:r>
         <w:rPr>
           <w:rFonts w:hint="eastAsia"/>
@@ -219,14 +201,12 @@
         </w:rPr>
         <w:t>:</w:t>
       </w:r>
-      <w:proofErr w:type="gramEnd"/>
       <w:r>
         <w:rPr>
           <w:rFonts w:hint="eastAsia"/>
         </w:rPr>
         <w:t>username</w:t>
       </w:r>
-      <w:proofErr w:type="spellEnd"/>
     </w:p>
     <w:p>
       <w:pPr>
@@ -245,8 +225,6 @@
         </w:rPr>
         <w:t>：</w:t>
       </w:r>
-      <w:proofErr w:type="spellStart"/>
-      <w:proofErr w:type="gramStart"/>
       <w:r>
         <w:rPr>
           <w:rFonts w:hint="eastAsia"/>
@@ -259,14 +237,12 @@
         </w:rPr>
         <w:t>:</w:t>
       </w:r>
-      <w:proofErr w:type="gramEnd"/>
       <w:r>
         <w:rPr>
           <w:rFonts w:hint="eastAsia"/>
         </w:rPr>
         <w:t>password</w:t>
       </w:r>
-      <w:proofErr w:type="spellEnd"/>
     </w:p>
     <w:p>
       <w:pPr>
@@ -279,8 +255,6 @@
         </w:rPr>
         <w:t>出生城市：</w:t>
       </w:r>
-      <w:proofErr w:type="spellStart"/>
-      <w:proofErr w:type="gramStart"/>
       <w:r>
         <w:rPr>
           <w:rFonts w:hint="eastAsia"/>
@@ -293,14 +267,12 @@
         </w:rPr>
         <w:t>:</w:t>
       </w:r>
-      <w:proofErr w:type="gramEnd"/>
       <w:r>
         <w:rPr>
           <w:rFonts w:hint="eastAsia"/>
         </w:rPr>
         <w:t>born_city</w:t>
       </w:r>
-      <w:proofErr w:type="spellEnd"/>
     </w:p>
     <w:p>
       <w:pPr>
@@ -313,8 +285,6 @@
         </w:rPr>
         <w:t>婚姻状况：</w:t>
       </w:r>
-      <w:proofErr w:type="spellStart"/>
-      <w:proofErr w:type="gramStart"/>
       <w:r>
         <w:rPr>
           <w:rFonts w:hint="eastAsia"/>
@@ -327,14 +297,12 @@
         </w:rPr>
         <w:t>:</w:t>
       </w:r>
-      <w:proofErr w:type="gramEnd"/>
       <w:r>
         <w:rPr>
           <w:rFonts w:hint="eastAsia"/>
         </w:rPr>
         <w:t>marriage</w:t>
       </w:r>
-      <w:proofErr w:type="spellEnd"/>
     </w:p>
     <w:p>
       <w:pPr>
@@ -347,8 +315,6 @@
         </w:rPr>
         <w:t>家庭常住地址：</w:t>
       </w:r>
-      <w:proofErr w:type="spellStart"/>
-      <w:proofErr w:type="gramStart"/>
       <w:r>
         <w:rPr>
           <w:rFonts w:hint="eastAsia"/>
@@ -361,14 +327,12 @@
         </w:rPr>
         <w:t>:</w:t>
       </w:r>
-      <w:proofErr w:type="gramEnd"/>
       <w:r>
         <w:rPr>
           <w:rFonts w:hint="eastAsia"/>
         </w:rPr>
         <w:t>family_addr</w:t>
       </w:r>
-      <w:proofErr w:type="spellEnd"/>
     </w:p>
     <w:p>
       <w:pPr>
@@ -381,8 +345,6 @@
         </w:rPr>
         <w:t>邮编：</w:t>
       </w:r>
-      <w:proofErr w:type="spellStart"/>
-      <w:proofErr w:type="gramStart"/>
       <w:r>
         <w:rPr>
           <w:rFonts w:hint="eastAsia"/>
@@ -395,14 +357,12 @@
         </w:rPr>
         <w:t>:</w:t>
       </w:r>
-      <w:proofErr w:type="gramEnd"/>
       <w:r>
         <w:rPr>
           <w:rFonts w:hint="eastAsia"/>
         </w:rPr>
         <w:t>family_zip_code</w:t>
       </w:r>
-      <w:proofErr w:type="spellEnd"/>
     </w:p>
     <w:p>
       <w:pPr>
@@ -415,8 +375,6 @@
         </w:rPr>
         <w:t>个人联系地址：</w:t>
       </w:r>
-      <w:proofErr w:type="spellStart"/>
-      <w:proofErr w:type="gramStart"/>
       <w:r>
         <w:rPr>
           <w:rFonts w:hint="eastAsia"/>
@@ -429,14 +387,18 @@
         </w:rPr>
         <w:t>:</w:t>
       </w:r>
-      <w:proofErr w:type="gramEnd"/>
       <w:r>
         <w:rPr>
           <w:rFonts w:hint="eastAsia"/>
         </w:rPr>
         <w:t>contact_add</w:t>
       </w:r>
-      <w:proofErr w:type="spellEnd"/>
+      <w:r>
+        <w:rPr>
+          <w:rFonts w:hint="eastAsia"/>
+        </w:rPr>
+        <w:t>r</w:t>
+      </w:r>
     </w:p>
     <w:p>
       <w:pPr>
@@ -449,8 +411,6 @@
         </w:rPr>
         <w:t>邮编：</w:t>
       </w:r>
-      <w:proofErr w:type="spellStart"/>
-      <w:proofErr w:type="gramStart"/>
       <w:r>
         <w:rPr>
           <w:rFonts w:hint="eastAsia"/>
@@ -463,14 +423,12 @@
         </w:rPr>
         <w:t>:</w:t>
       </w:r>
-      <w:proofErr w:type="gramEnd"/>
       <w:r>
         <w:rPr>
           <w:rFonts w:hint="eastAsia"/>
         </w:rPr>
         <w:t>contact_zip_code</w:t>
       </w:r>
-      <w:proofErr w:type="spellEnd"/>
     </w:p>
     <w:p>
       <w:pPr>
@@ -489,8 +447,6 @@
         </w:rPr>
         <w:t>：</w:t>
       </w:r>
-      <w:proofErr w:type="spellStart"/>
-      <w:proofErr w:type="gramStart"/>
       <w:r>
         <w:rPr>
           <w:rFonts w:hint="eastAsia"/>
@@ -503,14 +459,12 @@
         </w:rPr>
         <w:t>:</w:t>
       </w:r>
-      <w:proofErr w:type="gramEnd"/>
       <w:r>
         <w:rPr>
           <w:rFonts w:hint="eastAsia"/>
         </w:rPr>
         <w:t>email</w:t>
       </w:r>
-      <w:proofErr w:type="spellEnd"/>
     </w:p>
     <w:p>
       <w:pPr>
@@ -523,8 +477,6 @@
         </w:rPr>
         <w:t>固定电话：</w:t>
       </w:r>
-      <w:proofErr w:type="spellStart"/>
-      <w:proofErr w:type="gramStart"/>
       <w:r>
         <w:rPr>
           <w:rFonts w:hint="eastAsia"/>
@@ -537,14 +489,12 @@
         </w:rPr>
         <w:t>:</w:t>
       </w:r>
-      <w:proofErr w:type="gramEnd"/>
       <w:r>
         <w:rPr>
           <w:rFonts w:hint="eastAsia"/>
         </w:rPr>
         <w:t>telephone</w:t>
       </w:r>
-      <w:proofErr w:type="spellEnd"/>
     </w:p>
     <w:p>
       <w:pPr>
@@ -557,8 +507,6 @@
         </w:rPr>
         <w:t>手机：</w:t>
       </w:r>
-      <w:proofErr w:type="spellStart"/>
-      <w:proofErr w:type="gramStart"/>
       <w:r>
         <w:rPr>
           <w:rFonts w:hint="eastAsia"/>
@@ -571,14 +519,12 @@
         </w:rPr>
         <w:t>:</w:t>
       </w:r>
-      <w:proofErr w:type="gramEnd"/>
       <w:r>
         <w:rPr>
           <w:rFonts w:hint="eastAsia"/>
         </w:rPr>
         <w:t>cellphone</w:t>
       </w:r>
-      <w:proofErr w:type="spellEnd"/>
     </w:p>
     <w:p>
       <w:pPr>
@@ -643,15 +589,12 @@
         </w:rPr>
         <w:t>总分：</w:t>
       </w:r>
-      <w:proofErr w:type="spellStart"/>
-      <w:proofErr w:type="gramStart"/>
       <w:r>
         <w:rPr>
           <w:rFonts w:hint="eastAsia"/>
         </w:rPr>
         <w:t>exam:</w:t>
       </w:r>
-      <w:proofErr w:type="gramEnd"/>
       <w:r>
         <w:rPr>
           <w:rFonts w:hint="eastAsia"/>
@@ -670,7 +613,6 @@
         </w:rPr>
         <w:t>total_point</w:t>
       </w:r>
-      <w:proofErr w:type="spellEnd"/>
     </w:p>
     <w:p>
       <w:pPr>
@@ -683,27 +625,11 @@
         </w:rPr>
         <w:t>听：</w:t>
       </w:r>
-      <w:proofErr w:type="spellStart"/>
-      <w:proofErr w:type="gramStart"/>
-      <w:r>
-        <w:rPr>
-          <w:rFonts w:hint="eastAsia"/>
-        </w:rPr>
-        <w:t>exam:</w:t>
-      </w:r>
-      <w:proofErr w:type="gramEnd"/>
-      <w:r>
-        <w:rPr>
-          <w:rFonts w:hint="eastAsia"/>
-        </w:rPr>
-        <w:t>toefl</w:t>
-      </w:r>
-      <w:proofErr w:type="spellEnd"/>
-      <w:r>
-        <w:rPr>
-          <w:rFonts w:hint="eastAsia"/>
-        </w:rPr>
-        <w:t>-</w:t>
+      <w:r>
+        <w:rPr>
+          <w:rFonts w:hint="eastAsia"/>
+        </w:rPr>
+        <w:t>exam:toefl-</w:t>
       </w:r>
       <w:r>
         <w:rPr>
@@ -723,27 +649,11 @@
         </w:rPr>
         <w:t>说：</w:t>
       </w:r>
-      <w:proofErr w:type="spellStart"/>
-      <w:proofErr w:type="gramStart"/>
-      <w:r>
-        <w:rPr>
-          <w:rFonts w:hint="eastAsia"/>
-        </w:rPr>
-        <w:t>exam:</w:t>
-      </w:r>
-      <w:proofErr w:type="gramEnd"/>
-      <w:r>
-        <w:rPr>
-          <w:rFonts w:hint="eastAsia"/>
-        </w:rPr>
-        <w:t>toefl</w:t>
-      </w:r>
-      <w:proofErr w:type="spellEnd"/>
-      <w:r>
-        <w:rPr>
-          <w:rFonts w:hint="eastAsia"/>
-        </w:rPr>
-        <w:t>-</w:t>
+      <w:r>
+        <w:rPr>
+          <w:rFonts w:hint="eastAsia"/>
+        </w:rPr>
+        <w:t>exam:toefl-</w:t>
       </w:r>
       <w:r>
         <w:rPr>
@@ -763,27 +673,11 @@
         </w:rPr>
         <w:t>读：</w:t>
       </w:r>
-      <w:proofErr w:type="spellStart"/>
-      <w:proofErr w:type="gramStart"/>
-      <w:r>
-        <w:rPr>
-          <w:rFonts w:hint="eastAsia"/>
-        </w:rPr>
-        <w:t>exam:</w:t>
-      </w:r>
-      <w:proofErr w:type="gramEnd"/>
-      <w:r>
-        <w:rPr>
-          <w:rFonts w:hint="eastAsia"/>
-        </w:rPr>
-        <w:t>toefl</w:t>
-      </w:r>
-      <w:proofErr w:type="spellEnd"/>
-      <w:r>
-        <w:rPr>
-          <w:rFonts w:hint="eastAsia"/>
-        </w:rPr>
-        <w:t>-r</w:t>
+      <w:r>
+        <w:rPr>
+          <w:rFonts w:hint="eastAsia"/>
+        </w:rPr>
+        <w:t>exam:toefl-r</w:t>
       </w:r>
       <w:r>
         <w:rPr>
@@ -803,27 +697,11 @@
         </w:rPr>
         <w:t>写：</w:t>
       </w:r>
-      <w:proofErr w:type="spellStart"/>
-      <w:proofErr w:type="gramStart"/>
-      <w:r>
-        <w:rPr>
-          <w:rFonts w:hint="eastAsia"/>
-        </w:rPr>
-        <w:t>exam:</w:t>
-      </w:r>
-      <w:proofErr w:type="gramEnd"/>
-      <w:r>
-        <w:rPr>
-          <w:rFonts w:hint="eastAsia"/>
-        </w:rPr>
-        <w:t>toefl</w:t>
-      </w:r>
-      <w:proofErr w:type="spellEnd"/>
-      <w:r>
-        <w:rPr>
-          <w:rFonts w:hint="eastAsia"/>
-        </w:rPr>
-        <w:t>-</w:t>
+      <w:r>
+        <w:rPr>
+          <w:rFonts w:hint="eastAsia"/>
+        </w:rPr>
+        <w:t>exam:toefl-</w:t>
       </w:r>
       <w:r>
         <w:rPr>
@@ -843,20 +721,11 @@
         </w:rPr>
         <w:t>考试时间：</w:t>
       </w:r>
-      <w:proofErr w:type="spellStart"/>
-      <w:proofErr w:type="gramStart"/>
-      <w:r>
-        <w:rPr>
-          <w:rFonts w:hint="eastAsia"/>
-        </w:rPr>
-        <w:t>exam:</w:t>
-      </w:r>
-      <w:proofErr w:type="gramEnd"/>
-      <w:r>
-        <w:rPr>
-          <w:rFonts w:hint="eastAsia"/>
-        </w:rPr>
-        <w:t>toefl-</w:t>
+      <w:r>
+        <w:rPr>
+          <w:rFonts w:hint="eastAsia"/>
+        </w:rPr>
+        <w:t>exam:toefl-</w:t>
       </w:r>
       <w:r>
         <w:rPr>
@@ -864,7 +733,6 @@
         </w:rPr>
         <w:t>exam_time</w:t>
       </w:r>
-      <w:proofErr w:type="spellEnd"/>
     </w:p>
     <w:p>
       <w:pPr>
@@ -889,20 +757,11 @@
         </w:rPr>
         <w:t>：</w:t>
       </w:r>
-      <w:proofErr w:type="spellStart"/>
-      <w:proofErr w:type="gramStart"/>
-      <w:r>
-        <w:rPr>
-          <w:rFonts w:hint="eastAsia"/>
-        </w:rPr>
-        <w:t>exam:</w:t>
-      </w:r>
-      <w:proofErr w:type="gramEnd"/>
-      <w:r>
-        <w:rPr>
-          <w:rFonts w:hint="eastAsia"/>
-        </w:rPr>
-        <w:t>toefl-</w:t>
+      <w:r>
+        <w:rPr>
+          <w:rFonts w:hint="eastAsia"/>
+        </w:rPr>
+        <w:t>exam:toefl-</w:t>
       </w:r>
       <w:r>
         <w:rPr>
@@ -910,7 +769,6 @@
         </w:rPr>
         <w:t>login_id</w:t>
       </w:r>
-      <w:proofErr w:type="spellEnd"/>
     </w:p>
     <w:p>
       <w:pPr>
@@ -923,20 +781,11 @@
         </w:rPr>
         <w:t>登录密码：</w:t>
       </w:r>
-      <w:proofErr w:type="spellStart"/>
-      <w:proofErr w:type="gramStart"/>
-      <w:r>
-        <w:rPr>
-          <w:rFonts w:hint="eastAsia"/>
-        </w:rPr>
-        <w:t>exam:</w:t>
-      </w:r>
-      <w:proofErr w:type="gramEnd"/>
-      <w:r>
-        <w:rPr>
-          <w:rFonts w:hint="eastAsia"/>
-        </w:rPr>
-        <w:t>toefl-</w:t>
+      <w:r>
+        <w:rPr>
+          <w:rFonts w:hint="eastAsia"/>
+        </w:rPr>
+        <w:t>exam:toefl-</w:t>
       </w:r>
       <w:r>
         <w:rPr>
@@ -944,7 +793,6 @@
         </w:rPr>
         <w:t>login_pswd</w:t>
       </w:r>
-      <w:proofErr w:type="spellEnd"/>
     </w:p>
     <w:p>
       <w:pPr>
@@ -963,20 +811,11 @@
         </w:rPr>
         <w:t>：</w:t>
       </w:r>
-      <w:proofErr w:type="spellStart"/>
-      <w:proofErr w:type="gramStart"/>
-      <w:r>
-        <w:rPr>
-          <w:rFonts w:hint="eastAsia"/>
-        </w:rPr>
-        <w:t>exam:</w:t>
-      </w:r>
-      <w:proofErr w:type="gramEnd"/>
-      <w:r>
-        <w:rPr>
-          <w:rFonts w:hint="eastAsia"/>
-        </w:rPr>
-        <w:t>toefl-</w:t>
+      <w:r>
+        <w:rPr>
+          <w:rFonts w:hint="eastAsia"/>
+        </w:rPr>
+        <w:t>exam:toefl-</w:t>
       </w:r>
       <w:r>
         <w:rPr>
@@ -984,7 +823,6 @@
         </w:rPr>
         <w:t>ets_id</w:t>
       </w:r>
-      <w:proofErr w:type="spellEnd"/>
     </w:p>
     <w:p>
       <w:pPr>
@@ -997,20 +835,11 @@
         </w:rPr>
         <w:t>注册号：</w:t>
       </w:r>
-      <w:proofErr w:type="spellStart"/>
-      <w:proofErr w:type="gramStart"/>
-      <w:r>
-        <w:rPr>
-          <w:rFonts w:hint="eastAsia"/>
-        </w:rPr>
-        <w:t>exam:</w:t>
-      </w:r>
-      <w:proofErr w:type="gramEnd"/>
-      <w:r>
-        <w:rPr>
-          <w:rFonts w:hint="eastAsia"/>
-        </w:rPr>
-        <w:t>toefl-</w:t>
+      <w:r>
+        <w:rPr>
+          <w:rFonts w:hint="eastAsia"/>
+        </w:rPr>
+        <w:t>exam:toefl-</w:t>
       </w:r>
       <w:r>
         <w:rPr>
@@ -1018,7 +847,6 @@
         </w:rPr>
         <w:t>reg_serial</w:t>
       </w:r>
-      <w:proofErr w:type="spellEnd"/>
     </w:p>
     <w:p>
       <w:pPr>
@@ -1061,20 +889,11 @@
         </w:rPr>
         <w:t>总分：</w:t>
       </w:r>
-      <w:proofErr w:type="spellStart"/>
-      <w:proofErr w:type="gramStart"/>
-      <w:r>
-        <w:rPr>
-          <w:rFonts w:hint="eastAsia"/>
-        </w:rPr>
-        <w:t>exam:</w:t>
-      </w:r>
-      <w:proofErr w:type="gramEnd"/>
-      <w:r>
-        <w:rPr>
-          <w:rFonts w:hint="eastAsia"/>
-        </w:rPr>
-        <w:t>ielts-</w:t>
+      <w:r>
+        <w:rPr>
+          <w:rFonts w:hint="eastAsia"/>
+        </w:rPr>
+        <w:t>exam:ielts-</w:t>
       </w:r>
       <w:r>
         <w:rPr>
@@ -1082,7 +901,6 @@
         </w:rPr>
         <w:t>total_point</w:t>
       </w:r>
-      <w:proofErr w:type="spellEnd"/>
     </w:p>
     <w:p>
       <w:pPr>
@@ -1095,27 +913,11 @@
         </w:rPr>
         <w:t>听：</w:t>
       </w:r>
-      <w:proofErr w:type="spellStart"/>
-      <w:proofErr w:type="gramStart"/>
-      <w:r>
-        <w:rPr>
-          <w:rFonts w:hint="eastAsia"/>
-        </w:rPr>
-        <w:t>exam:</w:t>
-      </w:r>
-      <w:proofErr w:type="gramEnd"/>
-      <w:r>
-        <w:rPr>
-          <w:rFonts w:hint="eastAsia"/>
-        </w:rPr>
-        <w:t>ielts</w:t>
-      </w:r>
-      <w:proofErr w:type="spellEnd"/>
-      <w:r>
-        <w:rPr>
-          <w:rFonts w:hint="eastAsia"/>
-        </w:rPr>
-        <w:t>-</w:t>
+      <w:r>
+        <w:rPr>
+          <w:rFonts w:hint="eastAsia"/>
+        </w:rPr>
+        <w:t>exam:ielts-</w:t>
       </w:r>
       <w:r>
         <w:rPr>
@@ -1135,27 +937,11 @@
         </w:rPr>
         <w:t>说：</w:t>
       </w:r>
-      <w:proofErr w:type="spellStart"/>
-      <w:proofErr w:type="gramStart"/>
-      <w:r>
-        <w:rPr>
-          <w:rFonts w:hint="eastAsia"/>
-        </w:rPr>
-        <w:t>exam:</w:t>
-      </w:r>
-      <w:proofErr w:type="gramEnd"/>
-      <w:r>
-        <w:rPr>
-          <w:rFonts w:hint="eastAsia"/>
-        </w:rPr>
-        <w:t>ielts</w:t>
-      </w:r>
-      <w:proofErr w:type="spellEnd"/>
-      <w:r>
-        <w:rPr>
-          <w:rFonts w:hint="eastAsia"/>
-        </w:rPr>
-        <w:t>-</w:t>
+      <w:r>
+        <w:rPr>
+          <w:rFonts w:hint="eastAsia"/>
+        </w:rPr>
+        <w:t>exam:ielts-</w:t>
       </w:r>
       <w:r>
         <w:rPr>
@@ -1175,27 +961,11 @@
         </w:rPr>
         <w:t>读：</w:t>
       </w:r>
-      <w:proofErr w:type="spellStart"/>
-      <w:proofErr w:type="gramStart"/>
-      <w:r>
-        <w:rPr>
-          <w:rFonts w:hint="eastAsia"/>
-        </w:rPr>
-        <w:t>exam:</w:t>
-      </w:r>
-      <w:proofErr w:type="gramEnd"/>
-      <w:r>
-        <w:rPr>
-          <w:rFonts w:hint="eastAsia"/>
-        </w:rPr>
-        <w:t>ielts</w:t>
-      </w:r>
-      <w:proofErr w:type="spellEnd"/>
-      <w:r>
-        <w:rPr>
-          <w:rFonts w:hint="eastAsia"/>
-        </w:rPr>
-        <w:t>-</w:t>
+      <w:r>
+        <w:rPr>
+          <w:rFonts w:hint="eastAsia"/>
+        </w:rPr>
+        <w:t>exam:ielts-</w:t>
       </w:r>
       <w:r>
         <w:rPr>
@@ -1215,27 +985,11 @@
         </w:rPr>
         <w:t>写：</w:t>
       </w:r>
-      <w:proofErr w:type="spellStart"/>
-      <w:proofErr w:type="gramStart"/>
-      <w:r>
-        <w:rPr>
-          <w:rFonts w:hint="eastAsia"/>
-        </w:rPr>
-        <w:t>exam:</w:t>
-      </w:r>
-      <w:proofErr w:type="gramEnd"/>
-      <w:r>
-        <w:rPr>
-          <w:rFonts w:hint="eastAsia"/>
-        </w:rPr>
-        <w:t>ielts</w:t>
-      </w:r>
-      <w:proofErr w:type="spellEnd"/>
-      <w:r>
-        <w:rPr>
-          <w:rFonts w:hint="eastAsia"/>
-        </w:rPr>
-        <w:t>-</w:t>
+      <w:r>
+        <w:rPr>
+          <w:rFonts w:hint="eastAsia"/>
+        </w:rPr>
+        <w:t>exam:ielts-</w:t>
       </w:r>
       <w:r>
         <w:rPr>
@@ -1255,20 +1009,11 @@
         </w:rPr>
         <w:t>考号：</w:t>
       </w:r>
-      <w:proofErr w:type="spellStart"/>
-      <w:proofErr w:type="gramStart"/>
-      <w:r>
-        <w:rPr>
-          <w:rFonts w:hint="eastAsia"/>
-        </w:rPr>
-        <w:t>exam:</w:t>
-      </w:r>
-      <w:proofErr w:type="gramEnd"/>
-      <w:r>
-        <w:rPr>
-          <w:rFonts w:hint="eastAsia"/>
-        </w:rPr>
-        <w:t>ielts-</w:t>
+      <w:r>
+        <w:rPr>
+          <w:rFonts w:hint="eastAsia"/>
+        </w:rPr>
+        <w:t>exam:ielts-</w:t>
       </w:r>
       <w:r>
         <w:rPr>
@@ -1276,7 +1021,6 @@
         </w:rPr>
         <w:t>exam_serial</w:t>
       </w:r>
-      <w:proofErr w:type="spellEnd"/>
     </w:p>
     <w:p>
       <w:pPr>
@@ -1289,20 +1033,11 @@
         </w:rPr>
         <w:t>考试时间：</w:t>
       </w:r>
-      <w:proofErr w:type="spellStart"/>
-      <w:proofErr w:type="gramStart"/>
-      <w:r>
-        <w:rPr>
-          <w:rFonts w:hint="eastAsia"/>
-        </w:rPr>
-        <w:t>exam:</w:t>
-      </w:r>
-      <w:proofErr w:type="gramEnd"/>
-      <w:r>
-        <w:rPr>
-          <w:rFonts w:hint="eastAsia"/>
-        </w:rPr>
-        <w:t>ielts-</w:t>
+      <w:r>
+        <w:rPr>
+          <w:rFonts w:hint="eastAsia"/>
+        </w:rPr>
+        <w:t>exam:ielts-</w:t>
       </w:r>
       <w:r>
         <w:rPr>
@@ -1310,7 +1045,6 @@
         </w:rPr>
         <w:t>exam_time</w:t>
       </w:r>
-      <w:proofErr w:type="spellEnd"/>
     </w:p>
     <w:p>
       <w:pPr>
@@ -1323,20 +1057,11 @@
         </w:rPr>
         <w:t>考点：</w:t>
       </w:r>
-      <w:proofErr w:type="spellStart"/>
-      <w:proofErr w:type="gramStart"/>
-      <w:r>
-        <w:rPr>
-          <w:rFonts w:hint="eastAsia"/>
-        </w:rPr>
-        <w:t>exam:</w:t>
-      </w:r>
-      <w:proofErr w:type="gramEnd"/>
-      <w:r>
-        <w:rPr>
-          <w:rFonts w:hint="eastAsia"/>
-        </w:rPr>
-        <w:t>ielts-</w:t>
+      <w:r>
+        <w:rPr>
+          <w:rFonts w:hint="eastAsia"/>
+        </w:rPr>
+        <w:t>exam:ielts-</w:t>
       </w:r>
       <w:r>
         <w:rPr>
@@ -1344,7 +1069,6 @@
         </w:rPr>
         <w:t>exam_place</w:t>
       </w:r>
-      <w:proofErr w:type="spellEnd"/>
     </w:p>
     <w:p>
       <w:pPr>
@@ -1388,20 +1112,251 @@
         </w:rPr>
         <w:t>总分：</w:t>
       </w:r>
-      <w:proofErr w:type="spellStart"/>
-      <w:proofErr w:type="gramStart"/>
+      <w:r>
+        <w:rPr>
+          <w:rFonts w:hint="eastAsia"/>
+        </w:rPr>
+        <w:t>exam:gre-</w:t>
+      </w:r>
+      <w:r>
+        <w:rPr>
+          <w:rFonts w:hint="eastAsia"/>
+        </w:rPr>
+        <w:t>total_point</w:t>
+      </w:r>
+    </w:p>
+    <w:p>
+      <w:pPr>
+        <w:pStyle w:val="a3"/>
+        <w:ind w:left="360" w:firstLineChars="0" w:firstLine="0"/>
+      </w:pPr>
+      <w:r>
+        <w:rPr>
+          <w:rFonts w:hint="eastAsia"/>
+        </w:rPr>
+        <w:t>阅读：</w:t>
+      </w:r>
+      <w:r>
+        <w:rPr>
+          <w:rFonts w:hint="eastAsia"/>
+        </w:rPr>
+        <w:t>exam:ger-</w:t>
+      </w:r>
+      <w:r>
+        <w:rPr>
+          <w:rFonts w:hint="eastAsia"/>
+        </w:rPr>
+        <w:t>reading</w:t>
+      </w:r>
+    </w:p>
+    <w:p>
+      <w:pPr>
+        <w:pStyle w:val="a3"/>
+        <w:ind w:left="360" w:firstLineChars="0" w:firstLine="0"/>
+      </w:pPr>
+      <w:r>
+        <w:rPr>
+          <w:rFonts w:hint="eastAsia"/>
+        </w:rPr>
+        <w:t>数学：</w:t>
+      </w:r>
+      <w:r>
+        <w:rPr>
+          <w:rFonts w:hint="eastAsia"/>
+        </w:rPr>
+        <w:t>exam:gre-</w:t>
+      </w:r>
+      <w:r>
+        <w:rPr>
+          <w:rFonts w:hint="eastAsia"/>
+        </w:rPr>
+        <w:t>mathematic</w:t>
+      </w:r>
+      <w:r>
+        <w:rPr>
+          <w:rFonts w:hint="eastAsia"/>
+        </w:rPr>
+        <w:t>s</w:t>
+      </w:r>
+    </w:p>
+    <w:p>
+      <w:pPr>
+        <w:pStyle w:val="a3"/>
+        <w:ind w:left="360" w:firstLineChars="0" w:firstLine="0"/>
+      </w:pPr>
+      <w:r>
+        <w:rPr>
+          <w:rFonts w:hint="eastAsia"/>
+        </w:rPr>
+        <w:t>写作：</w:t>
+      </w:r>
+      <w:r>
+        <w:rPr>
+          <w:rFonts w:hint="eastAsia"/>
+        </w:rPr>
+        <w:t>exam:gre-</w:t>
+      </w:r>
+      <w:r>
+        <w:rPr>
+          <w:rFonts w:hint="eastAsia"/>
+        </w:rPr>
+        <w:t>writing</w:t>
+      </w:r>
+    </w:p>
+    <w:p>
+      <w:pPr>
+        <w:pStyle w:val="a3"/>
+        <w:ind w:left="360" w:firstLineChars="0" w:firstLine="0"/>
+      </w:pPr>
+      <w:r>
+        <w:rPr>
+          <w:rFonts w:hint="eastAsia"/>
+        </w:rPr>
+        <w:t>注册号：</w:t>
+      </w:r>
+      <w:r>
+        <w:rPr>
+          <w:rFonts w:hint="eastAsia"/>
+        </w:rPr>
+        <w:t>exam:gre-</w:t>
+      </w:r>
+      <w:r>
+        <w:rPr>
+          <w:rFonts w:hint="eastAsia"/>
+        </w:rPr>
+        <w:t>reg_serial</w:t>
+      </w:r>
+    </w:p>
+    <w:p>
+      <w:pPr>
+        <w:pStyle w:val="a3"/>
+        <w:ind w:left="360" w:firstLineChars="0" w:firstLine="0"/>
+      </w:pPr>
+      <w:r>
+        <w:rPr>
+          <w:rFonts w:hint="eastAsia"/>
+        </w:rPr>
+        <w:t>确认号：</w:t>
+      </w:r>
+      <w:r>
+        <w:rPr>
+          <w:rFonts w:hint="eastAsia"/>
+        </w:rPr>
+        <w:t>exam:gre-</w:t>
+      </w:r>
+      <w:r>
+        <w:rPr>
+          <w:rFonts w:hint="eastAsia"/>
+        </w:rPr>
+        <w:t>confirm_serial</w:t>
+      </w:r>
+    </w:p>
+    <w:p>
+      <w:pPr>
+        <w:pStyle w:val="a3"/>
+        <w:ind w:left="360" w:firstLineChars="0" w:firstLine="0"/>
+      </w:pPr>
+      <w:r>
+        <w:rPr>
+          <w:rFonts w:hint="eastAsia"/>
+        </w:rPr>
+        <w:t>考试时间：</w:t>
+      </w:r>
+      <w:r>
+        <w:rPr>
+          <w:rFonts w:hint="eastAsia"/>
+        </w:rPr>
+        <w:t>exam:gre-</w:t>
+      </w:r>
+      <w:r>
+        <w:rPr>
+          <w:rFonts w:hint="eastAsia"/>
+        </w:rPr>
+        <w:t>exam_time</w:t>
+      </w:r>
+    </w:p>
+    <w:p>
+      <w:pPr>
+        <w:pStyle w:val="a3"/>
+        <w:ind w:left="360" w:firstLineChars="0" w:firstLine="0"/>
+      </w:pPr>
+      <w:r>
+        <w:rPr>
+          <w:rFonts w:hint="eastAsia"/>
+        </w:rPr>
+        <w:t>考点：</w:t>
+      </w:r>
+      <w:r>
+        <w:rPr>
+          <w:rFonts w:hint="eastAsia"/>
+        </w:rPr>
+        <w:t>exam:gre-</w:t>
+      </w:r>
+      <w:r>
+        <w:rPr>
+          <w:rFonts w:hint="eastAsia"/>
+        </w:rPr>
+        <w:t>exam_place</w:t>
+      </w:r>
+    </w:p>
+    <w:p>
+      <w:pPr>
+        <w:pStyle w:val="a3"/>
+        <w:ind w:left="360" w:firstLineChars="0" w:firstLine="0"/>
+      </w:pPr>
+    </w:p>
+    <w:p>
+      <w:pPr>
+        <w:pStyle w:val="a3"/>
+        <w:ind w:left="360" w:firstLineChars="0" w:firstLine="0"/>
+      </w:pPr>
+      <w:r>
+        <w:rPr>
+          <w:rFonts w:hint="eastAsia"/>
+        </w:rPr>
+        <w:t>#</w:t>
+      </w:r>
+      <w:r>
+        <w:rPr>
+          <w:rFonts w:hint="eastAsia"/>
+        </w:rPr>
+        <w:t>GMAT</w:t>
+      </w:r>
+      <w:r>
+        <w:rPr>
+          <w:rFonts w:hint="eastAsia"/>
+        </w:rPr>
+        <w:t>#</w:t>
+      </w:r>
+    </w:p>
+    <w:p>
+      <w:pPr>
+        <w:pStyle w:val="a3"/>
+        <w:ind w:left="360" w:firstLineChars="0" w:firstLine="0"/>
+      </w:pPr>
+      <w:r>
+        <w:rPr>
+          <w:rFonts w:hint="eastAsia"/>
+        </w:rPr>
+        <w:t>总分：</w:t>
+      </w:r>
       <w:r>
         <w:rPr>
           <w:rFonts w:hint="eastAsia"/>
         </w:rPr>
         <w:t>exam:</w:t>
       </w:r>
-      <w:proofErr w:type="gramEnd"/>
-      <w:r>
-        <w:rPr>
-          <w:rFonts w:hint="eastAsia"/>
-        </w:rPr>
-        <w:t>gre-</w:t>
+      <w:r>
+        <w:rPr>
+          <w:rFonts w:hint="eastAsia"/>
+        </w:rPr>
+        <w:t>gmat</w:t>
+      </w:r>
+      <w:r>
+        <w:rPr>
+          <w:rFonts w:hint="eastAsia"/>
+        </w:rPr>
+        <w:t>-</w:t>
       </w:r>
       <w:r>
         <w:rPr>
@@ -1409,7 +1364,6 @@
         </w:rPr>
         <w:t>total_point</w:t>
       </w:r>
-      <w:proofErr w:type="spellEnd"/>
     </w:p>
     <w:p>
       <w:pPr>
@@ -1422,22 +1376,192 @@
         </w:rPr>
         <w:t>阅读：</w:t>
       </w:r>
-      <w:proofErr w:type="spellStart"/>
-      <w:proofErr w:type="gramStart"/>
+      <w:r>
+        <w:rPr>
+          <w:rFonts w:hint="eastAsia"/>
+        </w:rPr>
+        <w:t>exam:gmat-</w:t>
+      </w:r>
+      <w:r>
+        <w:rPr>
+          <w:rFonts w:hint="eastAsia"/>
+        </w:rPr>
+        <w:t>reading</w:t>
+      </w:r>
+    </w:p>
+    <w:p>
+      <w:pPr>
+        <w:pStyle w:val="a3"/>
+        <w:ind w:left="360" w:firstLineChars="0" w:firstLine="0"/>
+      </w:pPr>
+      <w:r>
+        <w:rPr>
+          <w:rFonts w:hint="eastAsia"/>
+        </w:rPr>
+        <w:t>数学：</w:t>
+      </w:r>
+      <w:r>
+        <w:rPr>
+          <w:rFonts w:hint="eastAsia"/>
+        </w:rPr>
+        <w:t>exam:gmat-</w:t>
+      </w:r>
+      <w:r>
+        <w:rPr>
+          <w:rFonts w:hint="eastAsia"/>
+        </w:rPr>
+        <w:t>mathematics</w:t>
+      </w:r>
+    </w:p>
+    <w:p>
+      <w:pPr>
+        <w:pStyle w:val="a3"/>
+        <w:ind w:left="360" w:firstLineChars="0" w:firstLine="0"/>
+      </w:pPr>
+      <w:r>
+        <w:rPr>
+          <w:rFonts w:hint="eastAsia"/>
+        </w:rPr>
+        <w:t>写作：</w:t>
+      </w:r>
+      <w:r>
+        <w:rPr>
+          <w:rFonts w:hint="eastAsia"/>
+        </w:rPr>
+        <w:t>exam:gmat-</w:t>
+      </w:r>
+      <w:r>
+        <w:rPr>
+          <w:rFonts w:hint="eastAsia"/>
+        </w:rPr>
+        <w:t>writing</w:t>
+      </w:r>
+    </w:p>
+    <w:p>
+      <w:pPr>
+        <w:pStyle w:val="a3"/>
+        <w:ind w:left="360" w:firstLineChars="0" w:firstLine="0"/>
+      </w:pPr>
+      <w:r>
+        <w:rPr>
+          <w:rFonts w:hint="eastAsia"/>
+        </w:rPr>
+        <w:t>登录邮箱：</w:t>
+      </w:r>
+      <w:r>
+        <w:rPr>
+          <w:rFonts w:hint="eastAsia"/>
+        </w:rPr>
+        <w:t>exam:gmat-</w:t>
+      </w:r>
+      <w:r>
+        <w:rPr>
+          <w:rFonts w:hint="eastAsia"/>
+        </w:rPr>
+        <w:t>login_email</w:t>
+      </w:r>
+    </w:p>
+    <w:p>
+      <w:pPr>
+        <w:pStyle w:val="a3"/>
+        <w:ind w:left="360" w:firstLineChars="0" w:firstLine="0"/>
+      </w:pPr>
+      <w:r>
+        <w:rPr>
+          <w:rFonts w:hint="eastAsia"/>
+        </w:rPr>
+        <w:t>密码：</w:t>
+      </w:r>
+      <w:r>
+        <w:rPr>
+          <w:rFonts w:hint="eastAsia"/>
+        </w:rPr>
+        <w:t>exam:gmat-</w:t>
+      </w:r>
+      <w:r>
+        <w:rPr>
+          <w:rFonts w:hint="eastAsia"/>
+        </w:rPr>
+        <w:t>login_pswd</w:t>
+      </w:r>
+    </w:p>
+    <w:p>
+      <w:pPr>
+        <w:pStyle w:val="a3"/>
+        <w:ind w:left="360" w:firstLineChars="0" w:firstLine="0"/>
+      </w:pPr>
+      <w:r>
+        <w:rPr>
+          <w:rFonts w:hint="eastAsia"/>
+        </w:rPr>
+        <w:t>考试时间：</w:t>
+      </w:r>
+      <w:r>
+        <w:rPr>
+          <w:rFonts w:hint="eastAsia"/>
+        </w:rPr>
+        <w:t>exam:gmat-</w:t>
+      </w:r>
+      <w:r>
+        <w:rPr>
+          <w:rFonts w:hint="eastAsia"/>
+        </w:rPr>
+        <w:t>exam_time</w:t>
+      </w:r>
+    </w:p>
+    <w:p>
+      <w:pPr>
+        <w:pStyle w:val="a3"/>
+        <w:ind w:left="360" w:firstLineChars="0" w:firstLine="0"/>
+      </w:pPr>
+    </w:p>
+    <w:p>
+      <w:pPr>
+        <w:pStyle w:val="a3"/>
+        <w:ind w:left="360" w:firstLineChars="0" w:firstLine="0"/>
+      </w:pPr>
+      <w:r>
+        <w:rPr>
+          <w:rFonts w:hint="eastAsia"/>
+        </w:rPr>
+        <w:t>#</w:t>
+      </w:r>
+      <w:r>
+        <w:rPr>
+          <w:rFonts w:hint="eastAsia"/>
+        </w:rPr>
+        <w:t>SAT</w:t>
+      </w:r>
+      <w:r>
+        <w:rPr>
+          <w:rFonts w:hint="eastAsia"/>
+        </w:rPr>
+        <w:t>#</w:t>
+      </w:r>
+    </w:p>
+    <w:p>
+      <w:pPr>
+        <w:pStyle w:val="a3"/>
+        <w:ind w:left="360" w:firstLineChars="0" w:firstLine="0"/>
+      </w:pPr>
+      <w:r>
+        <w:rPr>
+          <w:rFonts w:hint="eastAsia"/>
+        </w:rPr>
+        <w:t>总分：</w:t>
+      </w:r>
       <w:r>
         <w:rPr>
           <w:rFonts w:hint="eastAsia"/>
         </w:rPr>
         <w:t>exam:</w:t>
       </w:r>
-      <w:proofErr w:type="gramEnd"/>
-      <w:r>
-        <w:rPr>
-          <w:rFonts w:hint="eastAsia"/>
-        </w:rPr>
-        <w:t>ger</w:t>
-      </w:r>
-      <w:proofErr w:type="spellEnd"/>
+      <w:r>
+        <w:rPr>
+          <w:rFonts w:hint="eastAsia"/>
+        </w:rPr>
+        <w:t>sat</w:t>
+      </w:r>
       <w:r>
         <w:rPr>
           <w:rFonts w:hint="eastAsia"/>
@@ -1448,6 +1572,54 @@
         <w:rPr>
           <w:rFonts w:hint="eastAsia"/>
         </w:rPr>
+        <w:t>total_point</w:t>
+      </w:r>
+    </w:p>
+    <w:p>
+      <w:pPr>
+        <w:pStyle w:val="a3"/>
+        <w:ind w:left="360" w:firstLineChars="0" w:firstLine="0"/>
+      </w:pPr>
+      <w:r>
+        <w:rPr>
+          <w:rFonts w:hint="eastAsia"/>
+        </w:rPr>
+        <w:t>数学：</w:t>
+      </w:r>
+      <w:r>
+        <w:rPr>
+          <w:rFonts w:hint="eastAsia"/>
+        </w:rPr>
+        <w:t>exam:sat-</w:t>
+      </w:r>
+      <w:r>
+        <w:rPr>
+          <w:rFonts w:hint="eastAsia"/>
+        </w:rPr>
+        <w:t>mathematics</w:t>
+      </w:r>
+    </w:p>
+    <w:p>
+      <w:pPr>
+        <w:pStyle w:val="a3"/>
+        <w:ind w:left="360" w:firstLineChars="0" w:firstLine="0"/>
+      </w:pPr>
+      <w:r>
+        <w:rPr>
+          <w:rFonts w:hint="eastAsia"/>
+        </w:rPr>
+        <w:t>阅读：</w:t>
+      </w:r>
+      <w:r>
+        <w:rPr>
+          <w:rFonts w:hint="eastAsia"/>
+        </w:rPr>
+        <w:t>exam:sat-</w:t>
+      </w:r>
+      <w:r>
+        <w:rPr>
+          <w:rFonts w:hint="eastAsia"/>
+        </w:rPr>
         <w:t>reading</w:t>
       </w:r>
     </w:p>
@@ -1460,75 +1632,13 @@
         <w:rPr>
           <w:rFonts w:hint="eastAsia"/>
         </w:rPr>
-        <w:t>数学：</w:t>
-      </w:r>
-      <w:proofErr w:type="spellStart"/>
-      <w:proofErr w:type="gramStart"/>
-      <w:r>
-        <w:rPr>
-          <w:rFonts w:hint="eastAsia"/>
-        </w:rPr>
-        <w:t>exam:</w:t>
-      </w:r>
-      <w:proofErr w:type="gramEnd"/>
-      <w:r>
-        <w:rPr>
-          <w:rFonts w:hint="eastAsia"/>
-        </w:rPr>
-        <w:t>gre</w:t>
-      </w:r>
-      <w:proofErr w:type="spellEnd"/>
-      <w:r>
-        <w:rPr>
-          <w:rFonts w:hint="eastAsia"/>
-        </w:rPr>
-        <w:t>-</w:t>
-      </w:r>
-      <w:r>
-        <w:rPr>
-          <w:rFonts w:hint="eastAsia"/>
-        </w:rPr>
-        <w:t>mathematic</w:t>
-      </w:r>
-      <w:r>
-        <w:rPr>
-          <w:rFonts w:hint="eastAsia"/>
-        </w:rPr>
-        <w:t>s</w:t>
-      </w:r>
-    </w:p>
-    <w:p>
-      <w:pPr>
-        <w:pStyle w:val="a3"/>
-        <w:ind w:left="360" w:firstLineChars="0" w:firstLine="0"/>
-      </w:pPr>
-      <w:r>
-        <w:rPr>
-          <w:rFonts w:hint="eastAsia"/>
-        </w:rPr>
         <w:t>写作：</w:t>
       </w:r>
-      <w:proofErr w:type="spellStart"/>
-      <w:proofErr w:type="gramStart"/>
-      <w:r>
-        <w:rPr>
-          <w:rFonts w:hint="eastAsia"/>
-        </w:rPr>
-        <w:t>exam:</w:t>
-      </w:r>
-      <w:proofErr w:type="gramEnd"/>
-      <w:r>
-        <w:rPr>
-          <w:rFonts w:hint="eastAsia"/>
-        </w:rPr>
-        <w:t>gre</w:t>
-      </w:r>
-      <w:proofErr w:type="spellEnd"/>
-      <w:r>
-        <w:rPr>
-          <w:rFonts w:hint="eastAsia"/>
-        </w:rPr>
-        <w:t>-</w:t>
+      <w:r>
+        <w:rPr>
+          <w:rFonts w:hint="eastAsia"/>
+        </w:rPr>
+        <w:t>exam:sat-</w:t>
       </w:r>
       <w:r>
         <w:rPr>
@@ -1546,90 +1656,13 @@
         <w:rPr>
           <w:rFonts w:hint="eastAsia"/>
         </w:rPr>
-        <w:t>注册号：</w:t>
-      </w:r>
-      <w:proofErr w:type="spellStart"/>
-      <w:proofErr w:type="gramStart"/>
-      <w:r>
-        <w:rPr>
-          <w:rFonts w:hint="eastAsia"/>
-        </w:rPr>
-        <w:t>exam:</w:t>
-      </w:r>
-      <w:proofErr w:type="gramEnd"/>
-      <w:r>
-        <w:rPr>
-          <w:rFonts w:hint="eastAsia"/>
-        </w:rPr>
-        <w:t>gre-</w:t>
-      </w:r>
-      <w:r>
-        <w:rPr>
-          <w:rFonts w:hint="eastAsia"/>
-        </w:rPr>
-        <w:t>reg_serial</w:t>
-      </w:r>
-      <w:proofErr w:type="spellEnd"/>
-    </w:p>
-    <w:p>
-      <w:pPr>
-        <w:pStyle w:val="a3"/>
-        <w:ind w:left="360" w:firstLineChars="0" w:firstLine="0"/>
-      </w:pPr>
-      <w:r>
-        <w:rPr>
-          <w:rFonts w:hint="eastAsia"/>
-        </w:rPr>
-        <w:t>确认号：</w:t>
-      </w:r>
-      <w:proofErr w:type="spellStart"/>
-      <w:proofErr w:type="gramStart"/>
-      <w:r>
-        <w:rPr>
-          <w:rFonts w:hint="eastAsia"/>
-        </w:rPr>
-        <w:t>exam:</w:t>
-      </w:r>
-      <w:proofErr w:type="gramEnd"/>
-      <w:r>
-        <w:rPr>
-          <w:rFonts w:hint="eastAsia"/>
-        </w:rPr>
-        <w:t>gre-</w:t>
-      </w:r>
-      <w:r>
-        <w:rPr>
-          <w:rFonts w:hint="eastAsia"/>
-        </w:rPr>
-        <w:t>confirm_serial</w:t>
-      </w:r>
-      <w:proofErr w:type="spellEnd"/>
-    </w:p>
-    <w:p>
-      <w:pPr>
-        <w:pStyle w:val="a3"/>
-        <w:ind w:left="360" w:firstLineChars="0" w:firstLine="0"/>
-      </w:pPr>
-      <w:r>
-        <w:rPr>
-          <w:rFonts w:hint="eastAsia"/>
-        </w:rPr>
         <w:t>考试时间：</w:t>
       </w:r>
-      <w:proofErr w:type="spellStart"/>
-      <w:proofErr w:type="gramStart"/>
-      <w:r>
-        <w:rPr>
-          <w:rFonts w:hint="eastAsia"/>
-        </w:rPr>
-        <w:t>exam:</w:t>
-      </w:r>
-      <w:proofErr w:type="gramEnd"/>
-      <w:r>
-        <w:rPr>
-          <w:rFonts w:hint="eastAsia"/>
-        </w:rPr>
-        <w:t>gre-</w:t>
+      <w:r>
+        <w:rPr>
+          <w:rFonts w:hint="eastAsia"/>
+        </w:rPr>
+        <w:t>exam:sat-</w:t>
       </w:r>
       <w:r>
         <w:rPr>
@@ -1637,7 +1670,6 @@
         </w:rPr>
         <w:t>exam_time</w:t>
       </w:r>
-      <w:proofErr w:type="spellEnd"/>
     </w:p>
     <w:p>
       <w:pPr>
@@ -1650,20 +1682,11 @@
         </w:rPr>
         <w:t>考点：</w:t>
       </w:r>
-      <w:proofErr w:type="spellStart"/>
-      <w:proofErr w:type="gramStart"/>
-      <w:r>
-        <w:rPr>
-          <w:rFonts w:hint="eastAsia"/>
-        </w:rPr>
-        <w:t>exam:</w:t>
-      </w:r>
-      <w:proofErr w:type="gramEnd"/>
-      <w:r>
-        <w:rPr>
-          <w:rFonts w:hint="eastAsia"/>
-        </w:rPr>
-        <w:t>gre-</w:t>
+      <w:r>
+        <w:rPr>
+          <w:rFonts w:hint="eastAsia"/>
+        </w:rPr>
+        <w:t>exam:sat-</w:t>
       </w:r>
       <w:r>
         <w:rPr>
@@ -1671,557 +1694,6 @@
         </w:rPr>
         <w:t>exam_place</w:t>
       </w:r>
-      <w:proofErr w:type="spellEnd"/>
-    </w:p>
-    <w:p>
-      <w:pPr>
-        <w:pStyle w:val="a3"/>
-        <w:ind w:left="360" w:firstLineChars="0" w:firstLine="0"/>
-      </w:pPr>
-    </w:p>
-    <w:p>
-      <w:pPr>
-        <w:pStyle w:val="a3"/>
-        <w:ind w:left="360" w:firstLineChars="0" w:firstLine="0"/>
-      </w:pPr>
-      <w:r>
-        <w:rPr>
-          <w:rFonts w:hint="eastAsia"/>
-        </w:rPr>
-        <w:t>#</w:t>
-      </w:r>
-      <w:r>
-        <w:rPr>
-          <w:rFonts w:hint="eastAsia"/>
-        </w:rPr>
-        <w:t>GMAT</w:t>
-      </w:r>
-      <w:r>
-        <w:rPr>
-          <w:rFonts w:hint="eastAsia"/>
-        </w:rPr>
-        <w:t>#</w:t>
-      </w:r>
-    </w:p>
-    <w:p>
-      <w:pPr>
-        <w:pStyle w:val="a3"/>
-        <w:ind w:left="360" w:firstLineChars="0" w:firstLine="0"/>
-      </w:pPr>
-      <w:r>
-        <w:rPr>
-          <w:rFonts w:hint="eastAsia"/>
-        </w:rPr>
-        <w:t>总分：</w:t>
-      </w:r>
-      <w:proofErr w:type="spellStart"/>
-      <w:proofErr w:type="gramStart"/>
-      <w:r>
-        <w:rPr>
-          <w:rFonts w:hint="eastAsia"/>
-        </w:rPr>
-        <w:t>exam:</w:t>
-      </w:r>
-      <w:proofErr w:type="gramEnd"/>
-      <w:r>
-        <w:rPr>
-          <w:rFonts w:hint="eastAsia"/>
-        </w:rPr>
-        <w:t>gmat</w:t>
-      </w:r>
-      <w:r>
-        <w:rPr>
-          <w:rFonts w:hint="eastAsia"/>
-        </w:rPr>
-        <w:t>-</w:t>
-      </w:r>
-      <w:r>
-        <w:rPr>
-          <w:rFonts w:hint="eastAsia"/>
-        </w:rPr>
-        <w:t>total_point</w:t>
-      </w:r>
-      <w:proofErr w:type="spellEnd"/>
-    </w:p>
-    <w:p>
-      <w:pPr>
-        <w:pStyle w:val="a3"/>
-        <w:ind w:left="360" w:firstLineChars="0" w:firstLine="0"/>
-      </w:pPr>
-      <w:r>
-        <w:rPr>
-          <w:rFonts w:hint="eastAsia"/>
-        </w:rPr>
-        <w:t>阅读：</w:t>
-      </w:r>
-      <w:proofErr w:type="spellStart"/>
-      <w:proofErr w:type="gramStart"/>
-      <w:r>
-        <w:rPr>
-          <w:rFonts w:hint="eastAsia"/>
-        </w:rPr>
-        <w:t>exam:</w:t>
-      </w:r>
-      <w:proofErr w:type="gramEnd"/>
-      <w:r>
-        <w:rPr>
-          <w:rFonts w:hint="eastAsia"/>
-        </w:rPr>
-        <w:t>gmat</w:t>
-      </w:r>
-      <w:proofErr w:type="spellEnd"/>
-      <w:r>
-        <w:rPr>
-          <w:rFonts w:hint="eastAsia"/>
-        </w:rPr>
-        <w:t>-</w:t>
-      </w:r>
-      <w:r>
-        <w:rPr>
-          <w:rFonts w:hint="eastAsia"/>
-        </w:rPr>
-        <w:t>reading</w:t>
-      </w:r>
-    </w:p>
-    <w:p>
-      <w:pPr>
-        <w:pStyle w:val="a3"/>
-        <w:ind w:left="360" w:firstLineChars="0" w:firstLine="0"/>
-      </w:pPr>
-      <w:r>
-        <w:rPr>
-          <w:rFonts w:hint="eastAsia"/>
-        </w:rPr>
-        <w:t>数学：</w:t>
-      </w:r>
-      <w:proofErr w:type="spellStart"/>
-      <w:proofErr w:type="gramStart"/>
-      <w:r>
-        <w:rPr>
-          <w:rFonts w:hint="eastAsia"/>
-        </w:rPr>
-        <w:t>exam:</w:t>
-      </w:r>
-      <w:proofErr w:type="gramEnd"/>
-      <w:r>
-        <w:rPr>
-          <w:rFonts w:hint="eastAsia"/>
-        </w:rPr>
-        <w:t>gmat</w:t>
-      </w:r>
-      <w:proofErr w:type="spellEnd"/>
-      <w:r>
-        <w:rPr>
-          <w:rFonts w:hint="eastAsia"/>
-        </w:rPr>
-        <w:t>-</w:t>
-      </w:r>
-      <w:r>
-        <w:rPr>
-          <w:rFonts w:hint="eastAsia"/>
-        </w:rPr>
-        <w:t>mathematics</w:t>
-      </w:r>
-    </w:p>
-    <w:p>
-      <w:pPr>
-        <w:pStyle w:val="a3"/>
-        <w:ind w:left="360" w:firstLineChars="0" w:firstLine="0"/>
-      </w:pPr>
-      <w:r>
-        <w:rPr>
-          <w:rFonts w:hint="eastAsia"/>
-        </w:rPr>
-        <w:t>写作：</w:t>
-      </w:r>
-      <w:proofErr w:type="spellStart"/>
-      <w:proofErr w:type="gramStart"/>
-      <w:r>
-        <w:rPr>
-          <w:rFonts w:hint="eastAsia"/>
-        </w:rPr>
-        <w:t>exam:</w:t>
-      </w:r>
-      <w:proofErr w:type="gramEnd"/>
-      <w:r>
-        <w:rPr>
-          <w:rFonts w:hint="eastAsia"/>
-        </w:rPr>
-        <w:t>gmat</w:t>
-      </w:r>
-      <w:proofErr w:type="spellEnd"/>
-      <w:r>
-        <w:rPr>
-          <w:rFonts w:hint="eastAsia"/>
-        </w:rPr>
-        <w:t>-</w:t>
-      </w:r>
-      <w:r>
-        <w:rPr>
-          <w:rFonts w:hint="eastAsia"/>
-        </w:rPr>
-        <w:t>writing</w:t>
-      </w:r>
-    </w:p>
-    <w:p>
-      <w:pPr>
-        <w:pStyle w:val="a3"/>
-        <w:ind w:left="360" w:firstLineChars="0" w:firstLine="0"/>
-      </w:pPr>
-      <w:r>
-        <w:rPr>
-          <w:rFonts w:hint="eastAsia"/>
-        </w:rPr>
-        <w:t>登录邮箱：</w:t>
-      </w:r>
-      <w:proofErr w:type="spellStart"/>
-      <w:proofErr w:type="gramStart"/>
-      <w:r>
-        <w:rPr>
-          <w:rFonts w:hint="eastAsia"/>
-        </w:rPr>
-        <w:t>exam:</w:t>
-      </w:r>
-      <w:proofErr w:type="gramEnd"/>
-      <w:r>
-        <w:rPr>
-          <w:rFonts w:hint="eastAsia"/>
-        </w:rPr>
-        <w:t>gmat-</w:t>
-      </w:r>
-      <w:r>
-        <w:rPr>
-          <w:rFonts w:hint="eastAsia"/>
-        </w:rPr>
-        <w:t>login_email</w:t>
-      </w:r>
-      <w:proofErr w:type="spellEnd"/>
-    </w:p>
-    <w:p>
-      <w:pPr>
-        <w:pStyle w:val="a3"/>
-        <w:ind w:left="360" w:firstLineChars="0" w:firstLine="0"/>
-      </w:pPr>
-      <w:r>
-        <w:rPr>
-          <w:rFonts w:hint="eastAsia"/>
-        </w:rPr>
-        <w:t>密码：</w:t>
-      </w:r>
-      <w:proofErr w:type="spellStart"/>
-      <w:proofErr w:type="gramStart"/>
-      <w:r>
-        <w:rPr>
-          <w:rFonts w:hint="eastAsia"/>
-        </w:rPr>
-        <w:t>exam:</w:t>
-      </w:r>
-      <w:proofErr w:type="gramEnd"/>
-      <w:r>
-        <w:rPr>
-          <w:rFonts w:hint="eastAsia"/>
-        </w:rPr>
-        <w:t>gmat-</w:t>
-      </w:r>
-      <w:r>
-        <w:rPr>
-          <w:rFonts w:hint="eastAsia"/>
-        </w:rPr>
-        <w:t>login_pswd</w:t>
-      </w:r>
-      <w:proofErr w:type="spellEnd"/>
-    </w:p>
-    <w:p>
-      <w:pPr>
-        <w:pStyle w:val="a3"/>
-        <w:ind w:left="360" w:firstLineChars="0" w:firstLine="0"/>
-      </w:pPr>
-      <w:r>
-        <w:rPr>
-          <w:rFonts w:hint="eastAsia"/>
-        </w:rPr>
-        <w:t>考试时间：</w:t>
-      </w:r>
-      <w:proofErr w:type="spellStart"/>
-      <w:proofErr w:type="gramStart"/>
-      <w:r>
-        <w:rPr>
-          <w:rFonts w:hint="eastAsia"/>
-        </w:rPr>
-        <w:t>exam:</w:t>
-      </w:r>
-      <w:proofErr w:type="gramEnd"/>
-      <w:r>
-        <w:rPr>
-          <w:rFonts w:hint="eastAsia"/>
-        </w:rPr>
-        <w:t>gmat-</w:t>
-      </w:r>
-      <w:r>
-        <w:rPr>
-          <w:rFonts w:hint="eastAsia"/>
-        </w:rPr>
-        <w:t>exam_time</w:t>
-      </w:r>
-      <w:proofErr w:type="spellEnd"/>
-    </w:p>
-    <w:p>
-      <w:pPr>
-        <w:pStyle w:val="a3"/>
-        <w:ind w:left="360" w:firstLineChars="0" w:firstLine="0"/>
-      </w:pPr>
-    </w:p>
-    <w:p>
-      <w:pPr>
-        <w:pStyle w:val="a3"/>
-        <w:ind w:left="360" w:firstLineChars="0" w:firstLine="0"/>
-      </w:pPr>
-      <w:r>
-        <w:rPr>
-          <w:rFonts w:hint="eastAsia"/>
-        </w:rPr>
-        <w:t>#</w:t>
-      </w:r>
-      <w:r>
-        <w:rPr>
-          <w:rFonts w:hint="eastAsia"/>
-        </w:rPr>
-        <w:t>SAT</w:t>
-      </w:r>
-      <w:r>
-        <w:rPr>
-          <w:rFonts w:hint="eastAsia"/>
-        </w:rPr>
-        <w:t>#</w:t>
-      </w:r>
-    </w:p>
-    <w:p>
-      <w:pPr>
-        <w:pStyle w:val="a3"/>
-        <w:ind w:left="360" w:firstLineChars="0" w:firstLine="0"/>
-      </w:pPr>
-      <w:r>
-        <w:rPr>
-          <w:rFonts w:hint="eastAsia"/>
-        </w:rPr>
-        <w:t>总分：</w:t>
-      </w:r>
-      <w:proofErr w:type="spellStart"/>
-      <w:proofErr w:type="gramStart"/>
-      <w:r>
-        <w:rPr>
-          <w:rFonts w:hint="eastAsia"/>
-        </w:rPr>
-        <w:t>exam:</w:t>
-      </w:r>
-      <w:proofErr w:type="gramEnd"/>
-      <w:r>
-        <w:rPr>
-          <w:rFonts w:hint="eastAsia"/>
-        </w:rPr>
-        <w:t>sat</w:t>
-      </w:r>
-      <w:r>
-        <w:rPr>
-          <w:rFonts w:hint="eastAsia"/>
-        </w:rPr>
-        <w:t>-</w:t>
-      </w:r>
-      <w:r>
-        <w:rPr>
-          <w:rFonts w:hint="eastAsia"/>
-        </w:rPr>
-        <w:t>total_point</w:t>
-      </w:r>
-      <w:proofErr w:type="spellEnd"/>
-    </w:p>
-    <w:p>
-      <w:pPr>
-        <w:pStyle w:val="a3"/>
-        <w:ind w:left="360" w:firstLineChars="0" w:firstLine="0"/>
-      </w:pPr>
-      <w:r>
-        <w:rPr>
-          <w:rFonts w:hint="eastAsia"/>
-        </w:rPr>
-        <w:t>数学：</w:t>
-      </w:r>
-      <w:proofErr w:type="spellStart"/>
-      <w:proofErr w:type="gramStart"/>
-      <w:r>
-        <w:rPr>
-          <w:rFonts w:hint="eastAsia"/>
-        </w:rPr>
-        <w:t>exam:</w:t>
-      </w:r>
-      <w:proofErr w:type="gramEnd"/>
-      <w:r>
-        <w:rPr>
-          <w:rFonts w:hint="eastAsia"/>
-        </w:rPr>
-        <w:t>sat</w:t>
-      </w:r>
-      <w:proofErr w:type="spellEnd"/>
-      <w:r>
-        <w:rPr>
-          <w:rFonts w:hint="eastAsia"/>
-        </w:rPr>
-        <w:t>-</w:t>
-      </w:r>
-      <w:r>
-        <w:rPr>
-          <w:rFonts w:hint="eastAsia"/>
-        </w:rPr>
-        <w:t>mathematics</w:t>
-      </w:r>
-    </w:p>
-    <w:p>
-      <w:pPr>
-        <w:pStyle w:val="a3"/>
-        <w:ind w:left="360" w:firstLineChars="0" w:firstLine="0"/>
-      </w:pPr>
-      <w:r>
-        <w:rPr>
-          <w:rFonts w:hint="eastAsia"/>
-        </w:rPr>
-        <w:t>阅读：</w:t>
-      </w:r>
-      <w:proofErr w:type="spellStart"/>
-      <w:proofErr w:type="gramStart"/>
-      <w:r>
-        <w:rPr>
-          <w:rFonts w:hint="eastAsia"/>
-        </w:rPr>
-        <w:t>exam:</w:t>
-      </w:r>
-      <w:proofErr w:type="gramEnd"/>
-      <w:r>
-        <w:rPr>
-          <w:rFonts w:hint="eastAsia"/>
-        </w:rPr>
-        <w:t>sat</w:t>
-      </w:r>
-      <w:proofErr w:type="spellEnd"/>
-      <w:r>
-        <w:rPr>
-          <w:rFonts w:hint="eastAsia"/>
-        </w:rPr>
-        <w:t>-</w:t>
-      </w:r>
-      <w:r>
-        <w:rPr>
-          <w:rFonts w:hint="eastAsia"/>
-        </w:rPr>
-        <w:t>reading</w:t>
-      </w:r>
-    </w:p>
-    <w:p>
-      <w:pPr>
-        <w:pStyle w:val="a3"/>
-        <w:ind w:left="360" w:firstLineChars="0" w:firstLine="0"/>
-      </w:pPr>
-      <w:r>
-        <w:rPr>
-          <w:rFonts w:hint="eastAsia"/>
-        </w:rPr>
-        <w:t>写作：</w:t>
-      </w:r>
-      <w:proofErr w:type="spellStart"/>
-      <w:proofErr w:type="gramStart"/>
-      <w:r>
-        <w:rPr>
-          <w:rFonts w:hint="eastAsia"/>
-        </w:rPr>
-        <w:t>exam:</w:t>
-      </w:r>
-      <w:proofErr w:type="gramEnd"/>
-      <w:r>
-        <w:rPr>
-          <w:rFonts w:hint="eastAsia"/>
-        </w:rPr>
-        <w:t>sat</w:t>
-      </w:r>
-      <w:proofErr w:type="spellEnd"/>
-      <w:r>
-        <w:rPr>
-          <w:rFonts w:hint="eastAsia"/>
-        </w:rPr>
-        <w:t>-</w:t>
-      </w:r>
-      <w:r>
-        <w:rPr>
-          <w:rFonts w:hint="eastAsia"/>
-        </w:rPr>
-        <w:t>writing</w:t>
-      </w:r>
-    </w:p>
-    <w:p>
-      <w:pPr>
-        <w:pStyle w:val="a3"/>
-        <w:ind w:left="360" w:firstLineChars="0" w:firstLine="0"/>
-      </w:pPr>
-      <w:r>
-        <w:rPr>
-          <w:rFonts w:hint="eastAsia"/>
-        </w:rPr>
-        <w:t>考试时间：</w:t>
-      </w:r>
-      <w:proofErr w:type="spellStart"/>
-      <w:proofErr w:type="gramStart"/>
-      <w:r>
-        <w:rPr>
-          <w:rFonts w:hint="eastAsia"/>
-        </w:rPr>
-        <w:t>exam:</w:t>
-      </w:r>
-      <w:proofErr w:type="gramEnd"/>
-      <w:r>
-        <w:rPr>
-          <w:rFonts w:hint="eastAsia"/>
-        </w:rPr>
-        <w:t>sat-</w:t>
-      </w:r>
-      <w:r>
-        <w:rPr>
-          <w:rFonts w:hint="eastAsia"/>
-        </w:rPr>
-        <w:t>exam_time</w:t>
-      </w:r>
-      <w:proofErr w:type="spellEnd"/>
-    </w:p>
-    <w:p>
-      <w:pPr>
-        <w:pStyle w:val="a3"/>
-        <w:ind w:left="360" w:firstLineChars="0" w:firstLine="0"/>
-      </w:pPr>
-      <w:r>
-        <w:rPr>
-          <w:rFonts w:hint="eastAsia"/>
-        </w:rPr>
-        <w:t>考点：</w:t>
-      </w:r>
-      <w:proofErr w:type="spellStart"/>
-      <w:proofErr w:type="gramStart"/>
-      <w:r>
-        <w:rPr>
-          <w:rFonts w:hint="eastAsia"/>
-        </w:rPr>
-        <w:t>exam:</w:t>
-      </w:r>
-      <w:proofErr w:type="gramEnd"/>
-      <w:r>
-        <w:rPr>
-          <w:rFonts w:hint="eastAsia"/>
-        </w:rPr>
-        <w:t>sat-</w:t>
-      </w:r>
-      <w:r>
-        <w:rPr>
-          <w:rFonts w:hint="eastAsia"/>
-        </w:rPr>
-        <w:t>exam_place</w:t>
-      </w:r>
-      <w:proofErr w:type="spellEnd"/>
     </w:p>
     <w:p>
       <w:pPr>
@@ -2262,8 +1734,6 @@
         </w:rPr>
         <w:t>父亲姓名：</w:t>
       </w:r>
-      <w:proofErr w:type="spellStart"/>
-      <w:proofErr w:type="gramStart"/>
       <w:r>
         <w:rPr>
           <w:rFonts w:hint="eastAsia"/>
@@ -2276,7 +1746,6 @@
         </w:rPr>
         <w:t>:</w:t>
       </w:r>
-      <w:proofErr w:type="gramEnd"/>
       <w:r>
         <w:rPr>
           <w:rFonts w:hint="eastAsia"/>
@@ -2295,7 +1764,6 @@
         </w:rPr>
         <w:t>real_name</w:t>
       </w:r>
-      <w:proofErr w:type="spellEnd"/>
     </w:p>
     <w:p>
       <w:pPr>
@@ -2308,8 +1776,6 @@
         </w:rPr>
         <w:t>手机：</w:t>
       </w:r>
-      <w:proofErr w:type="spellStart"/>
-      <w:proofErr w:type="gramStart"/>
       <w:r>
         <w:rPr>
           <w:rFonts w:hint="eastAsia"/>
@@ -2322,7 +1788,6 @@
         </w:rPr>
         <w:t>:</w:t>
       </w:r>
-      <w:proofErr w:type="gramEnd"/>
       <w:r>
         <w:rPr>
           <w:rFonts w:hint="eastAsia"/>
@@ -2341,7 +1806,6 @@
         </w:rPr>
         <w:t>cellphone</w:t>
       </w:r>
-      <w:proofErr w:type="spellEnd"/>
     </w:p>
     <w:p>
       <w:pPr>
@@ -2354,8 +1818,6 @@
         </w:rPr>
         <w:t>工作单位全称：</w:t>
       </w:r>
-      <w:proofErr w:type="spellStart"/>
-      <w:proofErr w:type="gramStart"/>
       <w:r>
         <w:rPr>
           <w:rFonts w:hint="eastAsia"/>
@@ -2368,14 +1830,12 @@
         </w:rPr>
         <w:t>:</w:t>
       </w:r>
-      <w:proofErr w:type="gramEnd"/>
       <w:r>
         <w:rPr>
           <w:rFonts w:hint="eastAsia"/>
         </w:rPr>
         <w:t>dad</w:t>
       </w:r>
-      <w:proofErr w:type="spellEnd"/>
       <w:r>
         <w:rPr>
           <w:rFonts w:hint="eastAsia"/>
@@ -2412,8 +1872,6 @@
         </w:rPr>
         <w:t>职称：</w:t>
       </w:r>
-      <w:proofErr w:type="spellStart"/>
-      <w:proofErr w:type="gramStart"/>
       <w:r>
         <w:rPr>
           <w:rFonts w:hint="eastAsia"/>
@@ -2426,14 +1884,12 @@
         </w:rPr>
         <w:t>:</w:t>
       </w:r>
-      <w:proofErr w:type="gramEnd"/>
       <w:r>
         <w:rPr>
           <w:rFonts w:hint="eastAsia"/>
         </w:rPr>
         <w:t>dad</w:t>
       </w:r>
-      <w:proofErr w:type="spellEnd"/>
       <w:r>
         <w:rPr>
           <w:rFonts w:hint="eastAsia"/>
@@ -2458,8 +1914,6 @@
         </w:rPr>
         <w:t>母亲姓名：</w:t>
       </w:r>
-      <w:proofErr w:type="spellStart"/>
-      <w:proofErr w:type="gramStart"/>
       <w:r>
         <w:rPr>
           <w:rFonts w:hint="eastAsia"/>
@@ -2472,7 +1926,6 @@
         </w:rPr>
         <w:t>:</w:t>
       </w:r>
-      <w:proofErr w:type="gramEnd"/>
       <w:r>
         <w:rPr>
           <w:rFonts w:hint="eastAsia"/>
@@ -2491,7 +1944,6 @@
         </w:rPr>
         <w:t>real_name</w:t>
       </w:r>
-      <w:proofErr w:type="spellEnd"/>
     </w:p>
     <w:p>
       <w:pPr>
@@ -2504,8 +1956,6 @@
         </w:rPr>
         <w:t>手机：</w:t>
       </w:r>
-      <w:proofErr w:type="spellStart"/>
-      <w:proofErr w:type="gramStart"/>
       <w:r>
         <w:rPr>
           <w:rFonts w:hint="eastAsia"/>
@@ -2518,7 +1968,6 @@
         </w:rPr>
         <w:t>:</w:t>
       </w:r>
-      <w:proofErr w:type="gramEnd"/>
       <w:r>
         <w:rPr>
           <w:rFonts w:hint="eastAsia"/>
@@ -2537,7 +1986,6 @@
         </w:rPr>
         <w:t>cellphone</w:t>
       </w:r>
-      <w:proofErr w:type="spellEnd"/>
     </w:p>
     <w:p>
       <w:pPr>
@@ -2550,8 +1998,6 @@
         </w:rPr>
         <w:t>工作单位全称：</w:t>
       </w:r>
-      <w:proofErr w:type="spellStart"/>
-      <w:proofErr w:type="gramStart"/>
       <w:r>
         <w:rPr>
           <w:rFonts w:hint="eastAsia"/>
@@ -2564,14 +2010,12 @@
         </w:rPr>
         <w:t>:</w:t>
       </w:r>
-      <w:proofErr w:type="gramEnd"/>
       <w:r>
         <w:rPr>
           <w:rFonts w:hint="eastAsia"/>
         </w:rPr>
         <w:t>mom</w:t>
       </w:r>
-      <w:proofErr w:type="spellEnd"/>
       <w:r>
         <w:rPr>
           <w:rFonts w:hint="eastAsia"/>
@@ -2608,8 +2052,6 @@
         </w:rPr>
         <w:t>职称：</w:t>
       </w:r>
-      <w:proofErr w:type="spellStart"/>
-      <w:proofErr w:type="gramStart"/>
       <w:r>
         <w:rPr>
           <w:rFonts w:hint="eastAsia"/>
@@ -2622,14 +2064,12 @@
         </w:rPr>
         <w:t>:</w:t>
       </w:r>
-      <w:proofErr w:type="gramEnd"/>
       <w:r>
         <w:rPr>
           <w:rFonts w:hint="eastAsia"/>
         </w:rPr>
         <w:t>mom</w:t>
       </w:r>
-      <w:proofErr w:type="spellEnd"/>
       <w:r>
         <w:rPr>
           <w:rFonts w:hint="eastAsia"/>
@@ -2706,8 +2146,6 @@
         </w:rPr>
         <w:t>初中学校：</w:t>
       </w:r>
-      <w:proofErr w:type="spellStart"/>
-      <w:proofErr w:type="gramStart"/>
       <w:r>
         <w:rPr>
           <w:rFonts w:hint="eastAsia"/>
@@ -2720,14 +2158,12 @@
         </w:rPr>
         <w:t>:</w:t>
       </w:r>
-      <w:proofErr w:type="gramEnd"/>
       <w:r>
         <w:rPr>
           <w:rFonts w:hint="eastAsia"/>
         </w:rPr>
         <w:t>middle</w:t>
       </w:r>
-      <w:proofErr w:type="spellEnd"/>
       <w:r>
         <w:rPr>
           <w:rFonts w:hint="eastAsia"/>
@@ -2752,8 +2188,6 @@
         </w:rPr>
         <w:t>学校性质：</w:t>
       </w:r>
-      <w:proofErr w:type="spellStart"/>
-      <w:proofErr w:type="gramStart"/>
       <w:r>
         <w:rPr>
           <w:rFonts w:hint="eastAsia"/>
@@ -2766,14 +2200,12 @@
         </w:rPr>
         <w:t>:</w:t>
       </w:r>
-      <w:proofErr w:type="gramEnd"/>
       <w:r>
         <w:rPr>
           <w:rFonts w:hint="eastAsia"/>
         </w:rPr>
         <w:t>middle</w:t>
       </w:r>
-      <w:proofErr w:type="spellEnd"/>
       <w:r>
         <w:rPr>
           <w:rFonts w:hint="eastAsia"/>
@@ -2798,8 +2230,6 @@
         </w:rPr>
         <w:t>学校地址：</w:t>
       </w:r>
-      <w:proofErr w:type="spellStart"/>
-      <w:proofErr w:type="gramStart"/>
       <w:r>
         <w:rPr>
           <w:rFonts w:hint="eastAsia"/>
@@ -2812,14 +2242,12 @@
         </w:rPr>
         <w:t>:</w:t>
       </w:r>
-      <w:proofErr w:type="gramEnd"/>
       <w:r>
         <w:rPr>
           <w:rFonts w:hint="eastAsia"/>
         </w:rPr>
         <w:t>middle</w:t>
       </w:r>
-      <w:proofErr w:type="spellEnd"/>
       <w:r>
         <w:rPr>
           <w:rFonts w:hint="eastAsia"/>
@@ -2845,8 +2273,6 @@
         <w:lastRenderedPageBreak/>
         <w:t>邮编：</w:t>
       </w:r>
-      <w:proofErr w:type="spellStart"/>
-      <w:proofErr w:type="gramStart"/>
       <w:r>
         <w:rPr>
           <w:rFonts w:hint="eastAsia"/>
@@ -2859,7 +2285,6 @@
         </w:rPr>
         <w:t>:</w:t>
       </w:r>
-      <w:proofErr w:type="gramEnd"/>
       <w:r>
         <w:rPr>
           <w:rFonts w:hint="eastAsia"/>
@@ -2878,7 +2303,6 @@
         </w:rPr>
         <w:t>zip_code</w:t>
       </w:r>
-      <w:proofErr w:type="spellEnd"/>
     </w:p>
     <w:p>
       <w:pPr>
@@ -2891,8 +2315,6 @@
         </w:rPr>
         <w:t>入读时间：</w:t>
       </w:r>
-      <w:proofErr w:type="spellStart"/>
-      <w:proofErr w:type="gramStart"/>
       <w:r>
         <w:rPr>
           <w:rFonts w:hint="eastAsia"/>
@@ -2905,7 +2327,6 @@
         </w:rPr>
         <w:t>:</w:t>
       </w:r>
-      <w:proofErr w:type="gramEnd"/>
       <w:r>
         <w:rPr>
           <w:rFonts w:hint="eastAsia"/>
@@ -2924,7 +2345,6 @@
         </w:rPr>
         <w:t>entrance_time</w:t>
       </w:r>
-      <w:proofErr w:type="spellEnd"/>
     </w:p>
     <w:p>
       <w:pPr>
@@ -2949,8 +2369,6 @@
         </w:rPr>
         <w:t>离校时间：</w:t>
       </w:r>
-      <w:proofErr w:type="spellStart"/>
-      <w:proofErr w:type="gramStart"/>
       <w:r>
         <w:rPr>
           <w:rFonts w:hint="eastAsia"/>
@@ -2963,7 +2381,6 @@
         </w:rPr>
         <w:t>:</w:t>
       </w:r>
-      <w:proofErr w:type="gramEnd"/>
       <w:r>
         <w:rPr>
           <w:rFonts w:hint="eastAsia"/>
@@ -2982,7 +2399,6 @@
         </w:rPr>
         <w:t>departure_time</w:t>
       </w:r>
-      <w:proofErr w:type="spellEnd"/>
     </w:p>
     <w:p>
       <w:pPr>
@@ -2995,8 +2411,6 @@
         </w:rPr>
         <w:t>教学语言：</w:t>
       </w:r>
-      <w:proofErr w:type="spellStart"/>
-      <w:proofErr w:type="gramStart"/>
       <w:r>
         <w:rPr>
           <w:rFonts w:hint="eastAsia"/>
@@ -3009,14 +2423,12 @@
         </w:rPr>
         <w:t>:</w:t>
       </w:r>
-      <w:proofErr w:type="gramEnd"/>
       <w:r>
         <w:rPr>
           <w:rFonts w:hint="eastAsia"/>
         </w:rPr>
         <w:t>middle</w:t>
       </w:r>
-      <w:proofErr w:type="spellEnd"/>
       <w:r>
         <w:rPr>
           <w:rFonts w:hint="eastAsia"/>
@@ -3047,8 +2459,6 @@
         </w:rPr>
         <w:t>高中学校：</w:t>
       </w:r>
-      <w:proofErr w:type="spellStart"/>
-      <w:proofErr w:type="gramStart"/>
       <w:r>
         <w:rPr>
           <w:rFonts w:hint="eastAsia"/>
@@ -3061,14 +2471,12 @@
         </w:rPr>
         <w:t>:</w:t>
       </w:r>
-      <w:proofErr w:type="gramEnd"/>
       <w:r>
         <w:rPr>
           <w:rFonts w:hint="eastAsia"/>
         </w:rPr>
         <w:t>high</w:t>
       </w:r>
-      <w:proofErr w:type="spellEnd"/>
       <w:r>
         <w:rPr>
           <w:rFonts w:hint="eastAsia"/>
@@ -3093,8 +2501,6 @@
         </w:rPr>
         <w:t>学校性质：</w:t>
       </w:r>
-      <w:proofErr w:type="spellStart"/>
-      <w:proofErr w:type="gramStart"/>
       <w:r>
         <w:rPr>
           <w:rFonts w:hint="eastAsia"/>
@@ -3107,14 +2513,12 @@
         </w:rPr>
         <w:t>:</w:t>
       </w:r>
-      <w:proofErr w:type="gramEnd"/>
       <w:r>
         <w:rPr>
           <w:rFonts w:hint="eastAsia"/>
         </w:rPr>
         <w:t>high</w:t>
       </w:r>
-      <w:proofErr w:type="spellEnd"/>
       <w:r>
         <w:rPr>
           <w:rFonts w:hint="eastAsia"/>
@@ -3139,8 +2543,6 @@
         </w:rPr>
         <w:t>学校地址：</w:t>
       </w:r>
-      <w:proofErr w:type="spellStart"/>
-      <w:proofErr w:type="gramStart"/>
       <w:r>
         <w:rPr>
           <w:rFonts w:hint="eastAsia"/>
@@ -3153,14 +2555,12 @@
         </w:rPr>
         <w:t>:</w:t>
       </w:r>
-      <w:proofErr w:type="gramEnd"/>
       <w:r>
         <w:rPr>
           <w:rFonts w:hint="eastAsia"/>
         </w:rPr>
         <w:t>high</w:t>
       </w:r>
-      <w:proofErr w:type="spellEnd"/>
       <w:r>
         <w:rPr>
           <w:rFonts w:hint="eastAsia"/>
@@ -3185,8 +2585,6 @@
         </w:rPr>
         <w:t>邮编：</w:t>
       </w:r>
-      <w:proofErr w:type="spellStart"/>
-      <w:proofErr w:type="gramStart"/>
       <w:r>
         <w:rPr>
           <w:rFonts w:hint="eastAsia"/>
@@ -3199,7 +2597,6 @@
         </w:rPr>
         <w:t>:</w:t>
       </w:r>
-      <w:proofErr w:type="gramEnd"/>
       <w:r>
         <w:rPr>
           <w:rFonts w:hint="eastAsia"/>
@@ -3218,7 +2615,6 @@
         </w:rPr>
         <w:t>zip_code</w:t>
       </w:r>
-      <w:proofErr w:type="spellEnd"/>
     </w:p>
     <w:p>
       <w:pPr>
@@ -3231,8 +2627,6 @@
         </w:rPr>
         <w:t>入读时间：</w:t>
       </w:r>
-      <w:proofErr w:type="spellStart"/>
-      <w:proofErr w:type="gramStart"/>
       <w:r>
         <w:rPr>
           <w:rFonts w:hint="eastAsia"/>
@@ -3245,7 +2639,6 @@
         </w:rPr>
         <w:t>:</w:t>
       </w:r>
-      <w:proofErr w:type="gramEnd"/>
       <w:r>
         <w:rPr>
           <w:rFonts w:hint="eastAsia"/>
@@ -3264,7 +2657,6 @@
         </w:rPr>
         <w:t>entrance_time</w:t>
       </w:r>
-      <w:proofErr w:type="spellEnd"/>
     </w:p>
     <w:p>
       <w:pPr>
@@ -3289,8 +2681,6 @@
         </w:rPr>
         <w:t>离校时间：</w:t>
       </w:r>
-      <w:proofErr w:type="spellStart"/>
-      <w:proofErr w:type="gramStart"/>
       <w:r>
         <w:rPr>
           <w:rFonts w:hint="eastAsia"/>
@@ -3303,7 +2693,6 @@
         </w:rPr>
         <w:t>:</w:t>
       </w:r>
-      <w:proofErr w:type="gramEnd"/>
       <w:r>
         <w:rPr>
           <w:rFonts w:hint="eastAsia"/>
@@ -3322,7 +2711,6 @@
         </w:rPr>
         <w:t>departure_time</w:t>
       </w:r>
-      <w:proofErr w:type="spellEnd"/>
     </w:p>
     <w:p>
       <w:pPr>
@@ -3335,8 +2723,6 @@
         </w:rPr>
         <w:t>教学语言：</w:t>
       </w:r>
-      <w:proofErr w:type="spellStart"/>
-      <w:proofErr w:type="gramStart"/>
       <w:r>
         <w:rPr>
           <w:rFonts w:hint="eastAsia"/>
@@ -3349,14 +2735,12 @@
         </w:rPr>
         <w:t>:</w:t>
       </w:r>
-      <w:proofErr w:type="gramEnd"/>
       <w:r>
         <w:rPr>
           <w:rFonts w:hint="eastAsia"/>
         </w:rPr>
         <w:t>high</w:t>
       </w:r>
-      <w:proofErr w:type="spellEnd"/>
       <w:r>
         <w:rPr>
           <w:rFonts w:hint="eastAsia"/>
@@ -3435,8 +2819,6 @@
         </w:rPr>
         <w:t>：</w:t>
       </w:r>
-      <w:proofErr w:type="spellStart"/>
-      <w:proofErr w:type="gramStart"/>
       <w:r>
         <w:rPr>
           <w:rFonts w:hint="eastAsia"/>
@@ -3449,14 +2831,12 @@
         </w:rPr>
         <w:t>:</w:t>
       </w:r>
-      <w:proofErr w:type="gramEnd"/>
       <w:r>
         <w:rPr>
           <w:rFonts w:hint="eastAsia"/>
         </w:rPr>
         <w:t>college</w:t>
       </w:r>
-      <w:proofErr w:type="spellEnd"/>
       <w:r>
         <w:rPr>
           <w:rFonts w:hint="eastAsia"/>
@@ -3479,10 +2859,26 @@
         <w:rPr>
           <w:rFonts w:hint="eastAsia"/>
         </w:rPr>
+        <w:t>手机：</w:t>
+      </w:r>
+      <w:r>
+        <w:rPr>
+          <w:rFonts w:hint="eastAsia"/>
+        </w:rPr>
+        <w:t>edu:college-cellphone</w:t>
+      </w:r>
+    </w:p>
+    <w:p>
+      <w:pPr>
+        <w:pStyle w:val="a3"/>
+        <w:ind w:left="360" w:firstLineChars="0" w:firstLine="0"/>
+      </w:pPr>
+      <w:r>
+        <w:rPr>
+          <w:rFonts w:hint="eastAsia"/>
+        </w:rPr>
         <w:t>学校地址：</w:t>
       </w:r>
-      <w:proofErr w:type="spellStart"/>
-      <w:proofErr w:type="gramStart"/>
       <w:r>
         <w:rPr>
           <w:rFonts w:hint="eastAsia"/>
@@ -3495,14 +2891,12 @@
         </w:rPr>
         <w:t>:</w:t>
       </w:r>
-      <w:proofErr w:type="gramEnd"/>
       <w:r>
         <w:rPr>
           <w:rFonts w:hint="eastAsia"/>
         </w:rPr>
         <w:t>college</w:t>
       </w:r>
-      <w:proofErr w:type="spellEnd"/>
       <w:r>
         <w:rPr>
           <w:rFonts w:hint="eastAsia"/>
@@ -3527,8 +2921,6 @@
         </w:rPr>
         <w:t>邮编：</w:t>
       </w:r>
-      <w:proofErr w:type="spellStart"/>
-      <w:proofErr w:type="gramStart"/>
       <w:r>
         <w:rPr>
           <w:rFonts w:hint="eastAsia"/>
@@ -3541,7 +2933,6 @@
         </w:rPr>
         <w:t>:</w:t>
       </w:r>
-      <w:proofErr w:type="gramEnd"/>
       <w:r>
         <w:rPr>
           <w:rFonts w:hint="eastAsia"/>
@@ -3560,7 +2951,6 @@
         </w:rPr>
         <w:t>zip_code</w:t>
       </w:r>
-      <w:proofErr w:type="spellEnd"/>
     </w:p>
     <w:p>
       <w:pPr>
@@ -3573,8 +2963,6 @@
         </w:rPr>
         <w:t>入读时间：</w:t>
       </w:r>
-      <w:proofErr w:type="spellStart"/>
-      <w:proofErr w:type="gramStart"/>
       <w:r>
         <w:rPr>
           <w:rFonts w:hint="eastAsia"/>
@@ -3587,7 +2975,6 @@
         </w:rPr>
         <w:t>:</w:t>
       </w:r>
-      <w:proofErr w:type="gramEnd"/>
       <w:r>
         <w:rPr>
           <w:rFonts w:hint="eastAsia"/>
@@ -3606,7 +2993,6 @@
         </w:rPr>
         <w:t>entrance_time</w:t>
       </w:r>
-      <w:proofErr w:type="spellEnd"/>
     </w:p>
     <w:p>
       <w:pPr>
@@ -3631,8 +3017,6 @@
         </w:rPr>
         <w:t>离校时间：</w:t>
       </w:r>
-      <w:proofErr w:type="spellStart"/>
-      <w:proofErr w:type="gramStart"/>
       <w:r>
         <w:rPr>
           <w:rFonts w:hint="eastAsia"/>
@@ -3645,7 +3029,6 @@
         </w:rPr>
         <w:t>:</w:t>
       </w:r>
-      <w:proofErr w:type="gramEnd"/>
       <w:r>
         <w:rPr>
           <w:rFonts w:hint="eastAsia"/>
@@ -3664,7 +3047,6 @@
         </w:rPr>
         <w:t>departure_time</w:t>
       </w:r>
-      <w:proofErr w:type="spellEnd"/>
     </w:p>
     <w:p>
       <w:pPr>
@@ -3677,8 +3059,6 @@
         </w:rPr>
         <w:t>教学语言：</w:t>
       </w:r>
-      <w:proofErr w:type="spellStart"/>
-      <w:proofErr w:type="gramStart"/>
       <w:r>
         <w:rPr>
           <w:rFonts w:hint="eastAsia"/>
@@ -3691,14 +3071,12 @@
         </w:rPr>
         <w:t>:</w:t>
       </w:r>
-      <w:proofErr w:type="gramEnd"/>
       <w:r>
         <w:rPr>
           <w:rFonts w:hint="eastAsia"/>
         </w:rPr>
         <w:t>college</w:t>
       </w:r>
-      <w:proofErr w:type="spellEnd"/>
       <w:r>
         <w:rPr>
           <w:rFonts w:hint="eastAsia"/>
@@ -3723,7 +3101,6 @@
         </w:rPr>
         <w:t>攻读学位：</w:t>
       </w:r>
-      <w:proofErr w:type="gramStart"/>
       <w:r>
         <w:rPr>
           <w:rFonts w:hint="eastAsia"/>
@@ -3736,7 +3113,6 @@
         </w:rPr>
         <w:t>:</w:t>
       </w:r>
-      <w:proofErr w:type="gramEnd"/>
       <w:r>
         <w:rPr>
           <w:rFonts w:hint="eastAsia"/>
@@ -3767,7 +3143,6 @@
         </w:rPr>
         <w:t>专业名称中文：</w:t>
       </w:r>
-      <w:proofErr w:type="gramStart"/>
       <w:r>
         <w:rPr>
           <w:rFonts w:hint="eastAsia"/>
@@ -3780,7 +3155,6 @@
         </w:rPr>
         <w:t>:</w:t>
       </w:r>
-      <w:proofErr w:type="gramEnd"/>
       <w:r>
         <w:rPr>
           <w:rFonts w:hint="eastAsia"/>
@@ -3811,7 +3185,6 @@
         </w:rPr>
         <w:t>专业名称英文：</w:t>
       </w:r>
-      <w:proofErr w:type="gramStart"/>
       <w:r>
         <w:rPr>
           <w:rFonts w:hint="eastAsia"/>
@@ -3824,7 +3197,6 @@
         </w:rPr>
         <w:t>:</w:t>
       </w:r>
-      <w:proofErr w:type="gramEnd"/>
       <w:r>
         <w:rPr>
           <w:rFonts w:hint="eastAsia"/>
@@ -3855,7 +3227,6 @@
         </w:rPr>
         <w:t>第二学位：</w:t>
       </w:r>
-      <w:proofErr w:type="gramStart"/>
       <w:r>
         <w:rPr>
           <w:rFonts w:hint="eastAsia"/>
@@ -3868,7 +3239,6 @@
         </w:rPr>
         <w:t>:</w:t>
       </w:r>
-      <w:proofErr w:type="gramEnd"/>
       <w:r>
         <w:rPr>
           <w:rFonts w:hint="eastAsia"/>
@@ -3923,7 +3293,6 @@
         </w:rPr>
         <w:t>第二专业名称中文：</w:t>
       </w:r>
-      <w:proofErr w:type="gramStart"/>
       <w:r>
         <w:rPr>
           <w:rFonts w:hint="eastAsia"/>
@@ -3936,7 +3305,6 @@
         </w:rPr>
         <w:t>:</w:t>
       </w:r>
-      <w:proofErr w:type="gramEnd"/>
       <w:r>
         <w:rPr>
           <w:rFonts w:hint="eastAsia"/>
@@ -3991,7 +3359,6 @@
         </w:rPr>
         <w:t>第二专业名称英文：</w:t>
       </w:r>
-      <w:proofErr w:type="gramStart"/>
       <w:r>
         <w:rPr>
           <w:rFonts w:hint="eastAsia"/>
@@ -4004,7 +3371,6 @@
         </w:rPr>
         <w:t>:</w:t>
       </w:r>
-      <w:proofErr w:type="gramEnd"/>
       <w:r>
         <w:rPr>
           <w:rFonts w:hint="eastAsia"/>
@@ -4047,8 +3413,6 @@
         </w:rPr>
         <w:t>平均分：</w:t>
       </w:r>
-      <w:proofErr w:type="spellStart"/>
-      <w:proofErr w:type="gramStart"/>
       <w:r>
         <w:rPr>
           <w:rFonts w:hint="eastAsia"/>
@@ -4061,7 +3425,6 @@
         </w:rPr>
         <w:t>:</w:t>
       </w:r>
-      <w:proofErr w:type="gramEnd"/>
       <w:r>
         <w:rPr>
           <w:rFonts w:hint="eastAsia"/>
@@ -4086,7 +3449,6 @@
         </w:rPr>
         <w:t>_point</w:t>
       </w:r>
-      <w:proofErr w:type="spellEnd"/>
     </w:p>
     <w:p>
       <w:pPr>
@@ -4099,8 +3461,6 @@
         </w:rPr>
         <w:t>专业课程或后两年平均分：</w:t>
       </w:r>
-      <w:proofErr w:type="spellStart"/>
-      <w:proofErr w:type="gramStart"/>
       <w:r>
         <w:rPr>
           <w:rFonts w:hint="eastAsia"/>
@@ -4113,7 +3473,6 @@
         </w:rPr>
         <w:t>:</w:t>
       </w:r>
-      <w:proofErr w:type="gramEnd"/>
       <w:r>
         <w:rPr>
           <w:rFonts w:hint="eastAsia"/>
@@ -4138,7 +3497,6 @@
         </w:rPr>
         <w:t>_point</w:t>
       </w:r>
-      <w:proofErr w:type="spellEnd"/>
     </w:p>
     <w:p>
       <w:pPr>
@@ -4181,8 +3539,6 @@
         </w:rPr>
         <w:t>研究生学校：</w:t>
       </w:r>
-      <w:proofErr w:type="spellStart"/>
-      <w:proofErr w:type="gramStart"/>
       <w:r>
         <w:rPr>
           <w:rFonts w:hint="eastAsia"/>
@@ -4195,14 +3551,12 @@
         </w:rPr>
         <w:t>:</w:t>
       </w:r>
-      <w:proofErr w:type="gramEnd"/>
       <w:r>
         <w:rPr>
           <w:rFonts w:hint="eastAsia"/>
         </w:rPr>
         <w:t>institute</w:t>
       </w:r>
-      <w:proofErr w:type="spellEnd"/>
       <w:r>
         <w:rPr>
           <w:rFonts w:hint="eastAsia"/>
@@ -4227,8 +3581,6 @@
         </w:rPr>
         <w:t>学校地址：</w:t>
       </w:r>
-      <w:proofErr w:type="spellStart"/>
-      <w:proofErr w:type="gramStart"/>
       <w:r>
         <w:rPr>
           <w:rFonts w:hint="eastAsia"/>
@@ -4241,14 +3593,12 @@
         </w:rPr>
         <w:t>:</w:t>
       </w:r>
-      <w:proofErr w:type="gramEnd"/>
       <w:r>
         <w:rPr>
           <w:rFonts w:hint="eastAsia"/>
         </w:rPr>
         <w:t>institute</w:t>
       </w:r>
-      <w:proofErr w:type="spellEnd"/>
       <w:r>
         <w:rPr>
           <w:rFonts w:hint="eastAsia"/>
@@ -4273,8 +3623,6 @@
         </w:rPr>
         <w:t>邮编：</w:t>
       </w:r>
-      <w:proofErr w:type="spellStart"/>
-      <w:proofErr w:type="gramStart"/>
       <w:r>
         <w:rPr>
           <w:rFonts w:hint="eastAsia"/>
@@ -4287,7 +3635,6 @@
         </w:rPr>
         <w:t>:</w:t>
       </w:r>
-      <w:proofErr w:type="gramEnd"/>
       <w:r>
         <w:rPr>
           <w:rFonts w:hint="eastAsia"/>
@@ -4306,7 +3653,6 @@
         </w:rPr>
         <w:t>zip_code</w:t>
       </w:r>
-      <w:proofErr w:type="spellEnd"/>
     </w:p>
     <w:p>
       <w:pPr>
@@ -4319,8 +3665,6 @@
         </w:rPr>
         <w:t>入读时间：</w:t>
       </w:r>
-      <w:proofErr w:type="spellStart"/>
-      <w:proofErr w:type="gramStart"/>
       <w:r>
         <w:rPr>
           <w:rFonts w:hint="eastAsia"/>
@@ -4333,7 +3677,6 @@
         </w:rPr>
         <w:t>:</w:t>
       </w:r>
-      <w:proofErr w:type="gramEnd"/>
       <w:r>
         <w:rPr>
           <w:rFonts w:hint="eastAsia"/>
@@ -4352,7 +3695,6 @@
         </w:rPr>
         <w:t>entrance_time</w:t>
       </w:r>
-      <w:proofErr w:type="spellEnd"/>
     </w:p>
     <w:p>
       <w:pPr>
@@ -4377,8 +3719,6 @@
         </w:rPr>
         <w:t>离校时间：</w:t>
       </w:r>
-      <w:proofErr w:type="spellStart"/>
-      <w:proofErr w:type="gramStart"/>
       <w:r>
         <w:rPr>
           <w:rFonts w:hint="eastAsia"/>
@@ -4391,7 +3731,6 @@
         </w:rPr>
         <w:t>:</w:t>
       </w:r>
-      <w:proofErr w:type="gramEnd"/>
       <w:r>
         <w:rPr>
           <w:rFonts w:hint="eastAsia"/>
@@ -4410,7 +3749,6 @@
         </w:rPr>
         <w:t>departure_time</w:t>
       </w:r>
-      <w:proofErr w:type="spellEnd"/>
     </w:p>
     <w:p>
       <w:pPr>
@@ -4423,8 +3761,6 @@
         </w:rPr>
         <w:t>教学语言：</w:t>
       </w:r>
-      <w:proofErr w:type="spellStart"/>
-      <w:proofErr w:type="gramStart"/>
       <w:r>
         <w:rPr>
           <w:rFonts w:hint="eastAsia"/>
@@ -4437,14 +3773,12 @@
         </w:rPr>
         <w:t>:</w:t>
       </w:r>
-      <w:proofErr w:type="gramEnd"/>
       <w:r>
         <w:rPr>
           <w:rFonts w:hint="eastAsia"/>
         </w:rPr>
         <w:t>institute</w:t>
       </w:r>
-      <w:proofErr w:type="spellEnd"/>
       <w:r>
         <w:rPr>
           <w:rFonts w:hint="eastAsia"/>
@@ -4469,7 +3803,6 @@
         </w:rPr>
         <w:t>攻读学位：</w:t>
       </w:r>
-      <w:proofErr w:type="gramStart"/>
       <w:r>
         <w:rPr>
           <w:rFonts w:hint="eastAsia"/>
@@ -4482,7 +3815,6 @@
         </w:rPr>
         <w:t>:</w:t>
       </w:r>
-      <w:proofErr w:type="gramEnd"/>
       <w:r>
         <w:rPr>
           <w:rFonts w:hint="eastAsia"/>
@@ -4513,7 +3845,6 @@
         </w:rPr>
         <w:t>专业名称中文：</w:t>
       </w:r>
-      <w:proofErr w:type="gramStart"/>
       <w:r>
         <w:rPr>
           <w:rFonts w:hint="eastAsia"/>
@@ -4526,7 +3857,6 @@
         </w:rPr>
         <w:t>:</w:t>
       </w:r>
-      <w:proofErr w:type="gramEnd"/>
       <w:r>
         <w:rPr>
           <w:rFonts w:hint="eastAsia"/>
@@ -4557,7 +3887,6 @@
         </w:rPr>
         <w:t>专业名称英文：</w:t>
       </w:r>
-      <w:proofErr w:type="gramStart"/>
       <w:r>
         <w:rPr>
           <w:rFonts w:hint="eastAsia"/>
@@ -4570,7 +3899,6 @@
         </w:rPr>
         <w:t>:</w:t>
       </w:r>
-      <w:proofErr w:type="gramEnd"/>
       <w:r>
         <w:rPr>
           <w:rFonts w:hint="eastAsia"/>
@@ -4601,7 +3929,6 @@
         </w:rPr>
         <w:t>第二学位：</w:t>
       </w:r>
-      <w:proofErr w:type="gramStart"/>
       <w:r>
         <w:rPr>
           <w:rFonts w:hint="eastAsia"/>
@@ -4614,7 +3941,6 @@
         </w:rPr>
         <w:t>:</w:t>
       </w:r>
-      <w:proofErr w:type="gramEnd"/>
       <w:r>
         <w:rPr>
           <w:rFonts w:hint="eastAsia"/>
@@ -4669,7 +3995,6 @@
         </w:rPr>
         <w:t>第二专业名称中文：</w:t>
       </w:r>
-      <w:proofErr w:type="gramStart"/>
       <w:r>
         <w:rPr>
           <w:rFonts w:hint="eastAsia"/>
@@ -4682,7 +4007,6 @@
         </w:rPr>
         <w:t>:</w:t>
       </w:r>
-      <w:proofErr w:type="gramEnd"/>
       <w:r>
         <w:rPr>
           <w:rFonts w:hint="eastAsia"/>
@@ -4737,7 +4061,6 @@
         </w:rPr>
         <w:t>第二专业名称英文：</w:t>
       </w:r>
-      <w:proofErr w:type="gramStart"/>
       <w:r>
         <w:rPr>
           <w:rFonts w:hint="eastAsia"/>
@@ -4750,7 +4073,6 @@
         </w:rPr>
         <w:t>:</w:t>
       </w:r>
-      <w:proofErr w:type="gramEnd"/>
       <w:r>
         <w:rPr>
           <w:rFonts w:hint="eastAsia"/>
@@ -4793,8 +4115,6 @@
         </w:rPr>
         <w:t>平均分：</w:t>
       </w:r>
-      <w:proofErr w:type="spellStart"/>
-      <w:proofErr w:type="gramStart"/>
       <w:r>
         <w:rPr>
           <w:rFonts w:hint="eastAsia"/>
@@ -4807,7 +4127,6 @@
         </w:rPr>
         <w:t>:</w:t>
       </w:r>
-      <w:proofErr w:type="gramEnd"/>
       <w:r>
         <w:rPr>
           <w:rFonts w:hint="eastAsia"/>
@@ -4826,21 +4145,19 @@
         </w:rPr>
         <w:t>average_point</w:t>
       </w:r>
-      <w:proofErr w:type="spellEnd"/>
-    </w:p>
-    <w:p>
-      <w:pPr>
-        <w:pStyle w:val="a3"/>
-        <w:ind w:left="360" w:firstLineChars="0" w:firstLine="0"/>
-      </w:pPr>
-      <w:r>
-        <w:rPr>
-          <w:rFonts w:hint="eastAsia"/>
-        </w:rPr>
+    </w:p>
+    <w:p>
+      <w:pPr>
+        <w:pStyle w:val="a3"/>
+        <w:ind w:left="360" w:firstLineChars="0" w:firstLine="0"/>
+      </w:pPr>
+      <w:r>
+        <w:rPr>
+          <w:rFonts w:hint="eastAsia"/>
+        </w:rPr>
+        <w:lastRenderedPageBreak/>
         <w:t>学习排名：</w:t>
       </w:r>
-      <w:proofErr w:type="spellStart"/>
-      <w:proofErr w:type="gramStart"/>
       <w:r>
         <w:rPr>
           <w:rFonts w:hint="eastAsia"/>
@@ -4853,7 +4170,6 @@
         </w:rPr>
         <w:t>:</w:t>
       </w:r>
-      <w:proofErr w:type="gramEnd"/>
       <w:r>
         <w:rPr>
           <w:rFonts w:hint="eastAsia"/>
@@ -4872,22 +4188,18 @@
         </w:rPr>
         <w:t>study_ranking</w:t>
       </w:r>
-      <w:proofErr w:type="spellEnd"/>
-    </w:p>
-    <w:p>
-      <w:pPr>
-        <w:pStyle w:val="a3"/>
-        <w:ind w:left="360" w:firstLineChars="0" w:firstLine="0"/>
-      </w:pPr>
-      <w:r>
-        <w:rPr>
-          <w:rFonts w:hint="eastAsia"/>
-        </w:rPr>
-        <w:lastRenderedPageBreak/>
+    </w:p>
+    <w:p>
+      <w:pPr>
+        <w:pStyle w:val="a3"/>
+        <w:ind w:left="360" w:firstLineChars="0" w:firstLine="0"/>
+      </w:pPr>
+      <w:r>
+        <w:rPr>
+          <w:rFonts w:hint="eastAsia"/>
+        </w:rPr>
         <w:t>目前在读课程：</w:t>
       </w:r>
-      <w:proofErr w:type="spellStart"/>
-      <w:proofErr w:type="gramStart"/>
       <w:r>
         <w:rPr>
           <w:rFonts w:hint="eastAsia"/>
@@ -4900,7 +4212,6 @@
         </w:rPr>
         <w:t>:</w:t>
       </w:r>
-      <w:proofErr w:type="gramEnd"/>
       <w:r>
         <w:rPr>
           <w:rFonts w:hint="eastAsia"/>
@@ -4919,7 +4230,6 @@
         </w:rPr>
         <w:t>studing_courses</w:t>
       </w:r>
-      <w:proofErr w:type="spellEnd"/>
     </w:p>
     <w:p>
       <w:pPr>
@@ -4932,8 +4242,6 @@
         </w:rPr>
         <w:t>已完成学分：</w:t>
       </w:r>
-      <w:proofErr w:type="spellStart"/>
-      <w:proofErr w:type="gramStart"/>
       <w:r>
         <w:rPr>
           <w:rFonts w:hint="eastAsia"/>
@@ -4946,7 +4254,6 @@
         </w:rPr>
         <w:t>:</w:t>
       </w:r>
-      <w:proofErr w:type="gramEnd"/>
       <w:r>
         <w:rPr>
           <w:rFonts w:hint="eastAsia"/>
@@ -4965,7 +4272,6 @@
         </w:rPr>
         <w:t>obtained_credits</w:t>
       </w:r>
-      <w:proofErr w:type="spellEnd"/>
     </w:p>
     <w:p>
       <w:pPr>
@@ -4978,8 +4284,6 @@
         </w:rPr>
         <w:t>待修课程：</w:t>
       </w:r>
-      <w:proofErr w:type="spellStart"/>
-      <w:proofErr w:type="gramStart"/>
       <w:r>
         <w:rPr>
           <w:rFonts w:hint="eastAsia"/>
@@ -4992,7 +4296,6 @@
         </w:rPr>
         <w:t>:</w:t>
       </w:r>
-      <w:proofErr w:type="gramEnd"/>
       <w:r>
         <w:rPr>
           <w:rFonts w:hint="eastAsia"/>
@@ -5011,7 +4314,6 @@
         </w:rPr>
         <w:t>remaining_courses</w:t>
       </w:r>
-      <w:proofErr w:type="spellEnd"/>
     </w:p>
     <w:p>
       <w:pPr>
@@ -5024,8 +4326,6 @@
         </w:rPr>
         <w:t>待修时间：</w:t>
       </w:r>
-      <w:proofErr w:type="spellStart"/>
-      <w:proofErr w:type="gramStart"/>
       <w:r>
         <w:rPr>
           <w:rFonts w:hint="eastAsia"/>
@@ -5038,7 +4338,6 @@
         </w:rPr>
         <w:t>:</w:t>
       </w:r>
-      <w:proofErr w:type="gramEnd"/>
       <w:r>
         <w:rPr>
           <w:rFonts w:hint="eastAsia"/>
@@ -5057,7 +4356,6 @@
         </w:rPr>
         <w:t>remaining_time</w:t>
       </w:r>
-      <w:proofErr w:type="spellEnd"/>
     </w:p>
     <w:p>
       <w:pPr>
@@ -5098,8 +4396,6 @@
         </w:rPr>
         <w:t>申请学位：</w:t>
       </w:r>
-      <w:proofErr w:type="spellStart"/>
-      <w:proofErr w:type="gramStart"/>
       <w:r>
         <w:rPr>
           <w:rFonts w:hint="eastAsia"/>
@@ -5112,14 +4408,12 @@
         </w:rPr>
         <w:t>:</w:t>
       </w:r>
-      <w:proofErr w:type="gramEnd"/>
       <w:r>
         <w:rPr>
           <w:rFonts w:hint="eastAsia"/>
         </w:rPr>
         <w:t>degree</w:t>
       </w:r>
-      <w:proofErr w:type="spellEnd"/>
     </w:p>
     <w:p>
       <w:pPr>
@@ -5132,8 +4426,6 @@
         </w:rPr>
         <w:t>入学时间：</w:t>
       </w:r>
-      <w:proofErr w:type="spellStart"/>
-      <w:proofErr w:type="gramStart"/>
       <w:r>
         <w:rPr>
           <w:rFonts w:hint="eastAsia"/>
@@ -5146,14 +4438,12 @@
         </w:rPr>
         <w:t>:</w:t>
       </w:r>
-      <w:proofErr w:type="gramEnd"/>
       <w:r>
         <w:rPr>
           <w:rFonts w:hint="eastAsia"/>
         </w:rPr>
         <w:t>entrance_time</w:t>
       </w:r>
-      <w:proofErr w:type="spellEnd"/>
     </w:p>
     <w:p>
       <w:pPr>
@@ -5166,8 +4456,6 @@
         </w:rPr>
         <w:t>意向专业：</w:t>
       </w:r>
-      <w:proofErr w:type="spellStart"/>
-      <w:proofErr w:type="gramStart"/>
       <w:r>
         <w:rPr>
           <w:rFonts w:hint="eastAsia"/>
@@ -5180,14 +4468,12 @@
         </w:rPr>
         <w:t>:</w:t>
       </w:r>
-      <w:proofErr w:type="gramEnd"/>
       <w:r>
         <w:rPr>
           <w:rFonts w:hint="eastAsia"/>
         </w:rPr>
         <w:t>major</w:t>
       </w:r>
-      <w:proofErr w:type="spellEnd"/>
     </w:p>
     <w:p>
       <w:pPr>
@@ -5200,8 +4486,6 @@
         </w:rPr>
         <w:t>申请国家和地区：</w:t>
       </w:r>
-      <w:proofErr w:type="spellStart"/>
-      <w:proofErr w:type="gramStart"/>
       <w:r>
         <w:rPr>
           <w:rFonts w:hint="eastAsia"/>
@@ -5214,14 +4498,12 @@
         </w:rPr>
         <w:t>:</w:t>
       </w:r>
-      <w:proofErr w:type="gramEnd"/>
       <w:r>
         <w:rPr>
           <w:rFonts w:hint="eastAsia"/>
         </w:rPr>
         <w:t>country_region</w:t>
       </w:r>
-      <w:proofErr w:type="spellEnd"/>
     </w:p>
     <w:p>
       <w:pPr>
@@ -5234,8 +4516,6 @@
         </w:rPr>
         <w:t>费用要求：</w:t>
       </w:r>
-      <w:proofErr w:type="spellStart"/>
-      <w:proofErr w:type="gramStart"/>
       <w:r>
         <w:rPr>
           <w:rFonts w:hint="eastAsia"/>
@@ -5248,14 +4528,12 @@
         </w:rPr>
         <w:t>:</w:t>
       </w:r>
-      <w:proofErr w:type="gramEnd"/>
       <w:r>
         <w:rPr>
           <w:rFonts w:hint="eastAsia"/>
         </w:rPr>
         <w:t>expenses_expected</w:t>
       </w:r>
-      <w:proofErr w:type="spellEnd"/>
     </w:p>
     <w:p>
       <w:pPr>
@@ -5268,8 +4546,6 @@
         </w:rPr>
         <w:t>学校类型：</w:t>
       </w:r>
-      <w:proofErr w:type="spellStart"/>
-      <w:proofErr w:type="gramStart"/>
       <w:r>
         <w:rPr>
           <w:rFonts w:hint="eastAsia"/>
@@ -5282,14 +4558,12 @@
         </w:rPr>
         <w:t>:</w:t>
       </w:r>
-      <w:proofErr w:type="gramEnd"/>
       <w:r>
         <w:rPr>
           <w:rFonts w:hint="eastAsia"/>
         </w:rPr>
         <w:t>school_type</w:t>
       </w:r>
-      <w:proofErr w:type="spellEnd"/>
     </w:p>
     <w:p>
       <w:pPr>
@@ -5302,8 +4576,6 @@
         </w:rPr>
         <w:t>其他选校要求：</w:t>
       </w:r>
-      <w:proofErr w:type="spellStart"/>
-      <w:proofErr w:type="gramStart"/>
       <w:r>
         <w:rPr>
           <w:rFonts w:hint="eastAsia"/>
@@ -5316,7 +4588,6 @@
         </w:rPr>
         <w:t>:</w:t>
       </w:r>
-      <w:proofErr w:type="gramEnd"/>
       <w:r>
         <w:rPr>
           <w:rFonts w:hint="eastAsia"/>
@@ -5329,7 +4600,6 @@
         </w:rPr>
         <w:t>ement</w:t>
       </w:r>
-      <w:proofErr w:type="spellEnd"/>
     </w:p>
     <w:p>
       <w:pPr>
@@ -5342,8 +4612,6 @@
         </w:rPr>
         <w:t>意向学校：</w:t>
       </w:r>
-      <w:proofErr w:type="spellStart"/>
-      <w:proofErr w:type="gramStart"/>
       <w:r>
         <w:rPr>
           <w:rFonts w:hint="eastAsia"/>
@@ -5356,14 +4624,12 @@
         </w:rPr>
         <w:t>:</w:t>
       </w:r>
-      <w:proofErr w:type="gramEnd"/>
       <w:r>
         <w:rPr>
           <w:rFonts w:hint="eastAsia"/>
         </w:rPr>
         <w:t>school_expected</w:t>
       </w:r>
-      <w:proofErr w:type="spellEnd"/>
     </w:p>
     <w:p>
       <w:pPr>
@@ -5404,8 +4670,6 @@
         </w:rPr>
         <w:t>姓名：</w:t>
       </w:r>
-      <w:proofErr w:type="spellStart"/>
-      <w:proofErr w:type="gramStart"/>
       <w:r>
         <w:rPr>
           <w:rFonts w:hint="eastAsia"/>
@@ -5418,14 +4682,12 @@
         </w:rPr>
         <w:t>:</w:t>
       </w:r>
-      <w:proofErr w:type="gramEnd"/>
       <w:r>
         <w:rPr>
           <w:rFonts w:hint="eastAsia"/>
         </w:rPr>
         <w:t>real_name</w:t>
       </w:r>
-      <w:proofErr w:type="spellEnd"/>
     </w:p>
     <w:p>
       <w:pPr>
@@ -5438,8 +4700,6 @@
         </w:rPr>
         <w:t>性别：</w:t>
       </w:r>
-      <w:proofErr w:type="spellStart"/>
-      <w:proofErr w:type="gramStart"/>
       <w:r>
         <w:rPr>
           <w:rFonts w:hint="eastAsia"/>
@@ -5452,14 +4712,12 @@
         </w:rPr>
         <w:t>:</w:t>
       </w:r>
-      <w:proofErr w:type="gramEnd"/>
       <w:r>
         <w:rPr>
           <w:rFonts w:hint="eastAsia"/>
         </w:rPr>
         <w:t>sex</w:t>
       </w:r>
-      <w:proofErr w:type="spellEnd"/>
     </w:p>
     <w:p>
       <w:pPr>
@@ -5472,8 +4730,6 @@
         </w:rPr>
         <w:t>单位：</w:t>
       </w:r>
-      <w:proofErr w:type="spellStart"/>
-      <w:proofErr w:type="gramStart"/>
       <w:r>
         <w:rPr>
           <w:rFonts w:hint="eastAsia"/>
@@ -5486,14 +4742,12 @@
         </w:rPr>
         <w:t>:</w:t>
       </w:r>
-      <w:proofErr w:type="gramEnd"/>
       <w:r>
         <w:rPr>
           <w:rFonts w:hint="eastAsia"/>
         </w:rPr>
         <w:t>company</w:t>
       </w:r>
-      <w:proofErr w:type="spellEnd"/>
     </w:p>
     <w:p>
       <w:pPr>
@@ -5512,8 +4766,6 @@
         </w:rPr>
         <w:t>：</w:t>
       </w:r>
-      <w:proofErr w:type="spellStart"/>
-      <w:proofErr w:type="gramStart"/>
       <w:r>
         <w:rPr>
           <w:rFonts w:hint="eastAsia"/>
@@ -5526,14 +4778,12 @@
         </w:rPr>
         <w:t>:</w:t>
       </w:r>
-      <w:proofErr w:type="gramEnd"/>
       <w:r>
         <w:rPr>
           <w:rFonts w:hint="eastAsia"/>
         </w:rPr>
         <w:t>email</w:t>
       </w:r>
-      <w:proofErr w:type="spellEnd"/>
     </w:p>
     <w:p>
       <w:pPr>
@@ -5546,8 +4796,6 @@
         </w:rPr>
         <w:t>电话：</w:t>
       </w:r>
-      <w:proofErr w:type="spellStart"/>
-      <w:proofErr w:type="gramStart"/>
       <w:r>
         <w:rPr>
           <w:rFonts w:hint="eastAsia"/>
@@ -5560,14 +4808,12 @@
         </w:rPr>
         <w:t>:</w:t>
       </w:r>
-      <w:proofErr w:type="gramEnd"/>
       <w:r>
         <w:rPr>
           <w:rFonts w:hint="eastAsia"/>
         </w:rPr>
         <w:t>telephone</w:t>
       </w:r>
-      <w:proofErr w:type="spellEnd"/>
     </w:p>
     <w:p>
       <w:pPr>
@@ -5586,8 +4832,6 @@
         </w:rPr>
         <w:t>或微信：</w:t>
       </w:r>
-      <w:proofErr w:type="spellStart"/>
-      <w:proofErr w:type="gramStart"/>
       <w:r>
         <w:rPr>
           <w:rFonts w:hint="eastAsia"/>
@@ -5600,14 +4844,12 @@
         </w:rPr>
         <w:t>:</w:t>
       </w:r>
-      <w:proofErr w:type="gramEnd"/>
       <w:r>
         <w:rPr>
           <w:rFonts w:hint="eastAsia"/>
         </w:rPr>
         <w:t>qq_weixin</w:t>
       </w:r>
-      <w:proofErr w:type="spellEnd"/>
     </w:p>
     <w:p>
       <w:pPr>
@@ -5620,8 +4862,6 @@
         </w:rPr>
         <w:t>通信地址：</w:t>
       </w:r>
-      <w:proofErr w:type="spellStart"/>
-      <w:proofErr w:type="gramStart"/>
       <w:r>
         <w:rPr>
           <w:rFonts w:hint="eastAsia"/>
@@ -5634,14 +4874,12 @@
         </w:rPr>
         <w:t>:</w:t>
       </w:r>
-      <w:proofErr w:type="gramEnd"/>
       <w:r>
         <w:rPr>
           <w:rFonts w:hint="eastAsia"/>
         </w:rPr>
         <w:t>addr</w:t>
       </w:r>
-      <w:proofErr w:type="spellEnd"/>
     </w:p>
     <w:p>
       <w:pPr>
@@ -5654,8 +4892,6 @@
         </w:rPr>
         <w:t>邮政编码：</w:t>
       </w:r>
-      <w:proofErr w:type="spellStart"/>
-      <w:proofErr w:type="gramStart"/>
       <w:r>
         <w:rPr>
           <w:rFonts w:hint="eastAsia"/>
@@ -5668,14 +4904,12 @@
         </w:rPr>
         <w:t>:</w:t>
       </w:r>
-      <w:proofErr w:type="gramEnd"/>
       <w:r>
         <w:rPr>
           <w:rFonts w:hint="eastAsia"/>
         </w:rPr>
         <w:t>zip_code</w:t>
       </w:r>
-      <w:proofErr w:type="spellEnd"/>
     </w:p>
     <w:p>
       <w:pPr>

</xml_diff>